<commit_message>
Minor grammar and punctuation corrections
</commit_message>
<xml_diff>
--- a/Team 2 Statement of Work.docx
+++ b/Team 2 Statement of Work.docx
@@ -29,59 +29,10 @@
     <w:p>
       <w:pPr>
         <w:pStyle w:val="Heading1"/>
-        <w:suppressLineNumbers w:val="0"/>
-        <w:bidi w:val="0"/>
-        <w:spacing w:before="360" w:beforeAutospacing="off" w:after="80" w:afterAutospacing="off" w:line="279" w:lineRule="auto"/>
-        <w:ind w:left="0" w:right="0"/>
         <w:jc w:val="center"/>
       </w:pPr>
       <w:r>
-        <w:rPr>
-          <w:rFonts w:ascii="Aptos Display" w:hAnsi="Aptos Display" w:eastAsia="Aptos Display" w:cs="Aptos Display" w:asciiTheme="majorAscii" w:hAnsiTheme="majorAscii" w:eastAsiaTheme="majorAscii" w:cstheme="majorAscii"/>
-        </w:rPr>
         <w:t>Statement of Work</w:t>
-      </w:r>
-    </w:p>
-    <w:p>
-      <w:pPr>
-        <w:pStyle w:val="Normal"/>
-        <w:suppressLineNumbers w:val="0"/>
-        <w:bidi w:val="0"/>
-        <w:spacing w:before="240" w:beforeAutospacing="off" w:after="240" w:afterAutospacing="off" w:line="279" w:lineRule="auto"/>
-        <w:ind w:left="0" w:right="0"/>
-        <w:jc w:val="center"/>
-        <w:rPr>
-          <w:rFonts w:ascii="Aptos Display" w:hAnsi="Aptos Display" w:eastAsia="Aptos Display" w:cs="Aptos Display" w:asciiTheme="majorAscii" w:hAnsiTheme="majorAscii" w:eastAsiaTheme="majorAscii" w:cstheme="majorAscii"/>
-          <w:color w:val="000000" w:themeColor="text1" w:themeTint="FF" w:themeShade="FF"/>
-        </w:rPr>
-      </w:pPr>
-      <w:r>
-        <w:rPr>
-          <w:rFonts w:ascii="Aptos Display" w:hAnsi="Aptos Display" w:eastAsia="Aptos Display" w:cs="Aptos Display" w:asciiTheme="majorAscii" w:hAnsiTheme="majorAscii" w:eastAsiaTheme="majorAscii" w:cstheme="majorAscii"/>
-          <w:color w:val="000000" w:themeColor="text1" w:themeTint="FF" w:themeShade="FF"/>
-        </w:rPr>
-        <w:t>EncryptNotes</w:t>
-      </w:r>
-    </w:p>
-    <w:p>
-      <w:pPr>
-        <w:pStyle w:val="Normal"/>
-        <w:suppressLineNumbers w:val="0"/>
-        <w:bidi w:val="0"/>
-        <w:spacing w:before="240" w:beforeAutospacing="off" w:after="240" w:afterAutospacing="off" w:line="279" w:lineRule="auto"/>
-        <w:ind w:left="0" w:right="0"/>
-        <w:jc w:val="center"/>
-        <w:rPr>
-          <w:rFonts w:ascii="Aptos Display" w:hAnsi="Aptos Display" w:eastAsia="Aptos Display" w:cs="Aptos Display" w:asciiTheme="majorAscii" w:hAnsiTheme="majorAscii" w:eastAsiaTheme="majorAscii" w:cstheme="majorAscii"/>
-          <w:color w:val="000000" w:themeColor="text1" w:themeTint="FF" w:themeShade="FF"/>
-        </w:rPr>
-      </w:pPr>
-      <w:r>
-        <w:rPr>
-          <w:rFonts w:ascii="Aptos Display" w:hAnsi="Aptos Display" w:eastAsia="Aptos Display" w:cs="Aptos Display" w:asciiTheme="majorAscii" w:hAnsiTheme="majorAscii" w:eastAsiaTheme="majorAscii" w:cstheme="majorAscii"/>
-          <w:color w:val="000000" w:themeColor="text1" w:themeTint="FF" w:themeShade="FF"/>
-        </w:rPr>
-        <w:t>CPT-200 Spring 2025 – Team 2</w:t>
       </w:r>
     </w:p>
     <w:p>
@@ -89,16 +40,16 @@
         <w:spacing w:before="240" w:after="240"/>
         <w:jc w:val="center"/>
         <w:rPr>
-          <w:rFonts w:ascii="Aptos Display" w:hAnsi="Aptos Display" w:eastAsia="Aptos Display" w:cs="Aptos Display" w:asciiTheme="majorAscii" w:hAnsiTheme="majorAscii" w:eastAsiaTheme="majorAscii" w:cstheme="majorAscii"/>
-          <w:color w:val="000000" w:themeColor="text1" w:themeTint="FF" w:themeShade="FF"/>
-        </w:rPr>
-      </w:pPr>
-      <w:r>
-        <w:rPr>
-          <w:rFonts w:ascii="Aptos Display" w:hAnsi="Aptos Display" w:eastAsia="Aptos Display" w:cs="Aptos Display" w:asciiTheme="majorAscii" w:hAnsiTheme="majorAscii" w:eastAsiaTheme="majorAscii" w:cstheme="majorAscii"/>
-          <w:color w:val="000000" w:themeColor="text1" w:themeTint="FF" w:themeShade="FF"/>
-        </w:rPr>
-        <w:t>4601 Mid Rivers Mall Dr</w:t>
+          <w:rFonts w:asciiTheme="majorHAnsi" w:eastAsiaTheme="majorEastAsia" w:hAnsiTheme="majorHAnsi" w:cstheme="majorBidi"/>
+          <w:color w:val="000000" w:themeColor="text1"/>
+        </w:rPr>
+      </w:pPr>
+      <w:r>
+        <w:rPr>
+          <w:rFonts w:asciiTheme="majorHAnsi" w:eastAsiaTheme="majorEastAsia" w:hAnsiTheme="majorHAnsi" w:cstheme="majorBidi"/>
+          <w:color w:val="000000" w:themeColor="text1"/>
+        </w:rPr>
+        <w:t>EncryptNotes</w:t>
       </w:r>
     </w:p>
     <w:p>
@@ -106,25 +57,16 @@
         <w:spacing w:before="240" w:after="240"/>
         <w:jc w:val="center"/>
         <w:rPr>
-          <w:rFonts w:ascii="Aptos Display" w:hAnsi="Aptos Display" w:eastAsia="Aptos Display" w:cs="Aptos Display" w:asciiTheme="majorAscii" w:hAnsiTheme="majorAscii" w:eastAsiaTheme="majorAscii" w:cstheme="majorAscii"/>
-          <w:color w:val="000000" w:themeColor="text1"/>
-        </w:rPr>
-      </w:pPr>
-      <w:proofErr w:type="spellStart"/>
-      <w:r>
-        <w:rPr>
-          <w:rFonts w:ascii="Aptos Display" w:hAnsi="Aptos Display" w:eastAsia="Aptos Display" w:cs="Aptos Display" w:asciiTheme="majorAscii" w:hAnsiTheme="majorAscii" w:eastAsiaTheme="majorAscii" w:cstheme="majorAscii"/>
-          <w:color w:val="000000" w:themeColor="text1" w:themeTint="FF" w:themeShade="FF"/>
-        </w:rPr>
-        <w:t>Cottleville</w:t>
-      </w:r>
-      <w:proofErr w:type="spellEnd"/>
-      <w:r>
-        <w:rPr>
-          <w:rFonts w:ascii="Aptos Display" w:hAnsi="Aptos Display" w:eastAsia="Aptos Display" w:cs="Aptos Display" w:asciiTheme="majorAscii" w:hAnsiTheme="majorAscii" w:eastAsiaTheme="majorAscii" w:cstheme="majorAscii"/>
-          <w:color w:val="000000" w:themeColor="text1" w:themeTint="FF" w:themeShade="FF"/>
-        </w:rPr>
-        <w:t>, Missouri, MO 63376</w:t>
+          <w:rFonts w:asciiTheme="majorHAnsi" w:eastAsiaTheme="majorEastAsia" w:hAnsiTheme="majorHAnsi" w:cstheme="majorBidi"/>
+          <w:color w:val="000000" w:themeColor="text1"/>
+        </w:rPr>
+      </w:pPr>
+      <w:r>
+        <w:rPr>
+          <w:rFonts w:asciiTheme="majorHAnsi" w:eastAsiaTheme="majorEastAsia" w:hAnsiTheme="majorHAnsi" w:cstheme="majorBidi"/>
+          <w:color w:val="000000" w:themeColor="text1"/>
+        </w:rPr>
+        <w:t>CPT-200 Spring 2025 – Team 2</w:t>
       </w:r>
     </w:p>
     <w:p>
@@ -132,16 +74,16 @@
         <w:spacing w:before="240" w:after="240"/>
         <w:jc w:val="center"/>
         <w:rPr>
-          <w:rFonts w:ascii="Aptos Display" w:hAnsi="Aptos Display" w:eastAsia="Aptos Display" w:cs="Aptos Display" w:asciiTheme="majorAscii" w:hAnsiTheme="majorAscii" w:eastAsiaTheme="majorAscii" w:cstheme="majorAscii"/>
-          <w:color w:val="000000" w:themeColor="text1"/>
-        </w:rPr>
-      </w:pPr>
-      <w:r>
-        <w:rPr>
-          <w:rFonts w:ascii="Aptos Display" w:hAnsi="Aptos Display" w:eastAsia="Aptos Display" w:cs="Aptos Display" w:asciiTheme="majorAscii" w:hAnsiTheme="majorAscii" w:eastAsiaTheme="majorAscii" w:cstheme="majorAscii"/>
-          <w:color w:val="000000" w:themeColor="text1" w:themeTint="FF" w:themeShade="FF"/>
-        </w:rPr>
-        <w:t>2/6/2025</w:t>
+          <w:rFonts w:asciiTheme="majorHAnsi" w:eastAsiaTheme="majorEastAsia" w:hAnsiTheme="majorHAnsi" w:cstheme="majorBidi"/>
+          <w:color w:val="000000" w:themeColor="text1"/>
+        </w:rPr>
+      </w:pPr>
+      <w:r>
+        <w:rPr>
+          <w:rFonts w:asciiTheme="majorHAnsi" w:eastAsiaTheme="majorEastAsia" w:hAnsiTheme="majorHAnsi" w:cstheme="majorBidi"/>
+          <w:color w:val="000000" w:themeColor="text1"/>
+        </w:rPr>
+        <w:t>4601 Mid Rivers Mall Dr</w:t>
       </w:r>
     </w:p>
     <w:p>
@@ -149,7 +91,41 @@
         <w:spacing w:before="240" w:after="240"/>
         <w:jc w:val="center"/>
         <w:rPr>
-          <w:rFonts w:ascii="Times New Roman" w:hAnsi="Times New Roman" w:eastAsia="Times New Roman" w:cs="Times New Roman"/>
+          <w:rFonts w:asciiTheme="majorHAnsi" w:eastAsiaTheme="majorEastAsia" w:hAnsiTheme="majorHAnsi" w:cstheme="majorBidi"/>
+          <w:color w:val="000000" w:themeColor="text1"/>
+        </w:rPr>
+      </w:pPr>
+      <w:r>
+        <w:rPr>
+          <w:rFonts w:asciiTheme="majorHAnsi" w:eastAsiaTheme="majorEastAsia" w:hAnsiTheme="majorHAnsi" w:cstheme="majorBidi"/>
+          <w:color w:val="000000" w:themeColor="text1"/>
+        </w:rPr>
+        <w:t>Cottleville, Missouri, MO 63376</w:t>
+      </w:r>
+    </w:p>
+    <w:p>
+      <w:pPr>
+        <w:spacing w:before="240" w:after="240"/>
+        <w:jc w:val="center"/>
+        <w:rPr>
+          <w:rFonts w:asciiTheme="majorHAnsi" w:eastAsiaTheme="majorEastAsia" w:hAnsiTheme="majorHAnsi" w:cstheme="majorBidi"/>
+          <w:color w:val="000000" w:themeColor="text1"/>
+        </w:rPr>
+      </w:pPr>
+      <w:r>
+        <w:rPr>
+          <w:rFonts w:asciiTheme="majorHAnsi" w:eastAsiaTheme="majorEastAsia" w:hAnsiTheme="majorHAnsi" w:cstheme="majorBidi"/>
+          <w:color w:val="000000" w:themeColor="text1"/>
+        </w:rPr>
+        <w:t>2/6/2025</w:t>
+      </w:r>
+    </w:p>
+    <w:p>
+      <w:pPr>
+        <w:spacing w:before="240" w:after="240"/>
+        <w:jc w:val="center"/>
+        <w:rPr>
+          <w:rFonts w:ascii="Times New Roman" w:eastAsia="Times New Roman" w:hAnsi="Times New Roman" w:cs="Times New Roman"/>
           <w:color w:val="000000" w:themeColor="text1"/>
         </w:rPr>
       </w:pPr>
@@ -163,10 +139,9 @@
       <w:pPr>
         <w:spacing w:before="240" w:after="240"/>
         <w:rPr>
-          <w:rFonts w:ascii="Aptos" w:hAnsi="Aptos" w:eastAsia="Aptos" w:cs="Aptos" w:asciiTheme="minorAscii" w:hAnsiTheme="minorAscii" w:eastAsiaTheme="minorAscii" w:cstheme="minorAscii"/>
-          <w:b w:val="1"/>
-          <w:bCs w:val="1"/>
-          <w:color w:val="000000" w:themeColor="text1" w:themeTint="FF" w:themeShade="FF"/>
+          <w:b/>
+          <w:bCs/>
+          <w:color w:val="000000" w:themeColor="text1"/>
         </w:rPr>
       </w:pPr>
     </w:p>
@@ -174,10 +149,9 @@
       <w:pPr>
         <w:spacing w:before="240" w:after="240"/>
         <w:rPr>
-          <w:rFonts w:ascii="Aptos" w:hAnsi="Aptos" w:eastAsia="Aptos" w:cs="Aptos" w:asciiTheme="minorAscii" w:hAnsiTheme="minorAscii" w:eastAsiaTheme="minorAscii" w:cstheme="minorAscii"/>
-          <w:b w:val="1"/>
-          <w:bCs w:val="1"/>
-          <w:color w:val="000000" w:themeColor="text1" w:themeTint="FF" w:themeShade="FF"/>
+          <w:b/>
+          <w:bCs/>
+          <w:color w:val="000000" w:themeColor="text1"/>
         </w:rPr>
       </w:pPr>
     </w:p>
@@ -185,10 +159,9 @@
       <w:pPr>
         <w:spacing w:before="240" w:after="240"/>
         <w:rPr>
-          <w:rFonts w:ascii="Aptos" w:hAnsi="Aptos" w:eastAsia="Aptos" w:cs="Aptos" w:asciiTheme="minorAscii" w:hAnsiTheme="minorAscii" w:eastAsiaTheme="minorAscii" w:cstheme="minorAscii"/>
-          <w:b w:val="1"/>
-          <w:bCs w:val="1"/>
-          <w:color w:val="000000" w:themeColor="text1" w:themeTint="FF" w:themeShade="FF"/>
+          <w:b/>
+          <w:bCs/>
+          <w:color w:val="000000" w:themeColor="text1"/>
         </w:rPr>
       </w:pPr>
     </w:p>
@@ -196,10 +169,9 @@
       <w:pPr>
         <w:spacing w:before="240" w:after="240"/>
         <w:rPr>
-          <w:rFonts w:ascii="Aptos" w:hAnsi="Aptos" w:eastAsia="Aptos" w:cs="Aptos" w:asciiTheme="minorAscii" w:hAnsiTheme="minorAscii" w:eastAsiaTheme="minorAscii" w:cstheme="minorAscii"/>
-          <w:b w:val="1"/>
-          <w:bCs w:val="1"/>
-          <w:color w:val="000000" w:themeColor="text1" w:themeTint="FF" w:themeShade="FF"/>
+          <w:b/>
+          <w:bCs/>
+          <w:color w:val="000000" w:themeColor="text1"/>
         </w:rPr>
       </w:pPr>
     </w:p>
@@ -207,10 +179,9 @@
       <w:pPr>
         <w:spacing w:before="240" w:after="240"/>
         <w:rPr>
-          <w:rFonts w:ascii="Aptos" w:hAnsi="Aptos" w:eastAsia="Aptos" w:cs="Aptos" w:asciiTheme="minorAscii" w:hAnsiTheme="minorAscii" w:eastAsiaTheme="minorAscii" w:cstheme="minorAscii"/>
-          <w:b w:val="1"/>
-          <w:bCs w:val="1"/>
-          <w:color w:val="000000" w:themeColor="text1" w:themeTint="FF" w:themeShade="FF"/>
+          <w:b/>
+          <w:bCs/>
+          <w:color w:val="000000" w:themeColor="text1"/>
         </w:rPr>
       </w:pPr>
     </w:p>
@@ -218,127 +189,62 @@
       <w:pPr>
         <w:spacing w:before="240" w:after="240"/>
         <w:rPr>
-          <w:rFonts w:ascii="Aptos" w:hAnsi="Aptos" w:eastAsia="Aptos" w:cs="Aptos" w:asciiTheme="minorAscii" w:hAnsiTheme="minorAscii" w:eastAsiaTheme="minorAscii" w:cstheme="minorAscii"/>
-          <w:b w:val="1"/>
-          <w:bCs w:val="1"/>
-          <w:color w:val="000000" w:themeColor="text1" w:themeTint="FF" w:themeShade="FF"/>
-        </w:rPr>
-      </w:pPr>
-      <w:r>
-        <w:rPr>
-          <w:rFonts w:ascii="Aptos" w:hAnsi="Aptos" w:eastAsia="Aptos" w:cs="Aptos" w:asciiTheme="minorAscii" w:hAnsiTheme="minorAscii" w:eastAsiaTheme="minorAscii" w:cstheme="minorAscii"/>
-          <w:b w:val="1"/>
-          <w:bCs w:val="1"/>
-          <w:color w:val="000000" w:themeColor="text1" w:themeTint="FF" w:themeShade="FF"/>
+          <w:b/>
+          <w:bCs/>
+          <w:color w:val="000000" w:themeColor="text1"/>
+        </w:rPr>
+      </w:pPr>
+      <w:r>
+        <w:rPr>
+          <w:b/>
+          <w:bCs/>
+          <w:color w:val="000000" w:themeColor="text1"/>
         </w:rPr>
         <w:t xml:space="preserve">TABLE OF CONTENTS </w:t>
       </w:r>
     </w:p>
     <w:p>
-      <w:pPr>
-        <w:rPr>
-          <w:rFonts w:ascii="Aptos" w:hAnsi="Aptos" w:eastAsia="Aptos" w:cs="Aptos" w:asciiTheme="minorAscii" w:hAnsiTheme="minorAscii" w:eastAsiaTheme="minorAscii" w:cstheme="minorAscii"/>
-        </w:rPr>
-      </w:pPr>
-      <w:r>
-        <w:rPr>
-          <w:rFonts w:ascii="Aptos" w:hAnsi="Aptos" w:eastAsia="Aptos" w:cs="Aptos" w:asciiTheme="minorAscii" w:hAnsiTheme="minorAscii" w:eastAsiaTheme="minorAscii" w:cstheme="minorAscii"/>
-        </w:rPr>
+      <w:r>
         <w:t xml:space="preserve">Introduction/Background. </w:t>
       </w:r>
     </w:p>
     <w:p>
-      <w:pPr>
-        <w:pStyle w:val="Normal"/>
-      </w:pPr>
-      <w:r>
-        <w:rPr>
-          <w:rFonts w:ascii="Aptos" w:hAnsi="Aptos" w:eastAsia="Aptos" w:cs="Aptos" w:asciiTheme="minorAscii" w:hAnsiTheme="minorAscii" w:eastAsiaTheme="minorAscii" w:cstheme="minorAscii"/>
-        </w:rPr>
+      <w:r>
         <w:t xml:space="preserve">Scope of Work. </w:t>
       </w:r>
     </w:p>
     <w:p>
-      <w:pPr>
-        <w:pStyle w:val="Normal"/>
-      </w:pPr>
-      <w:r>
-        <w:rPr>
-          <w:rFonts w:ascii="Aptos" w:hAnsi="Aptos" w:eastAsia="Aptos" w:cs="Aptos" w:asciiTheme="minorAscii" w:hAnsiTheme="minorAscii" w:eastAsiaTheme="minorAscii" w:cstheme="minorAscii"/>
-        </w:rPr>
+      <w:r>
         <w:t xml:space="preserve">Period of Performance. </w:t>
       </w:r>
     </w:p>
     <w:p>
-      <w:pPr>
-        <w:pStyle w:val="Normal"/>
-      </w:pPr>
-      <w:r>
-        <w:rPr>
-          <w:rFonts w:ascii="Aptos" w:hAnsi="Aptos" w:eastAsia="Aptos" w:cs="Aptos" w:asciiTheme="minorAscii" w:hAnsiTheme="minorAscii" w:eastAsiaTheme="minorAscii" w:cstheme="minorAscii"/>
-        </w:rPr>
+      <w:r>
         <w:t xml:space="preserve">Place of Performance. </w:t>
       </w:r>
     </w:p>
     <w:p>
-      <w:pPr>
-        <w:pStyle w:val="Normal"/>
-      </w:pPr>
-      <w:r>
-        <w:rPr>
-          <w:rFonts w:ascii="Aptos" w:hAnsi="Aptos" w:eastAsia="Aptos" w:cs="Aptos" w:asciiTheme="minorAscii" w:hAnsiTheme="minorAscii" w:eastAsiaTheme="minorAscii" w:cstheme="minorAscii"/>
-        </w:rPr>
+      <w:r>
         <w:t xml:space="preserve">Work Requirements. </w:t>
       </w:r>
     </w:p>
     <w:p>
-      <w:pPr>
-        <w:pStyle w:val="Normal"/>
-      </w:pPr>
-      <w:r>
-        <w:rPr>
-          <w:rFonts w:ascii="Aptos" w:hAnsi="Aptos" w:eastAsia="Aptos" w:cs="Aptos" w:asciiTheme="minorAscii" w:hAnsiTheme="minorAscii" w:eastAsiaTheme="minorAscii" w:cstheme="minorAscii"/>
-        </w:rPr>
+      <w:r>
         <w:t xml:space="preserve">Schedule/Milestones. </w:t>
       </w:r>
     </w:p>
     <w:p>
-      <w:pPr>
-        <w:pStyle w:val="Normal"/>
-      </w:pPr>
-      <w:r>
-        <w:rPr>
-          <w:rFonts w:ascii="Aptos" w:hAnsi="Aptos" w:eastAsia="Aptos" w:cs="Aptos" w:asciiTheme="minorAscii" w:hAnsiTheme="minorAscii" w:eastAsiaTheme="minorAscii" w:cstheme="minorAscii"/>
-        </w:rPr>
+      <w:r>
         <w:t xml:space="preserve">Acceptance Criteria. </w:t>
       </w:r>
     </w:p>
     <w:p>
-      <w:pPr>
-        <w:pStyle w:val="Normal"/>
-      </w:pPr>
-      <w:r>
-        <w:rPr>
-          <w:rFonts w:ascii="Aptos" w:hAnsi="Aptos" w:eastAsia="Aptos" w:cs="Aptos" w:asciiTheme="minorAscii" w:hAnsiTheme="minorAscii" w:eastAsiaTheme="minorAscii" w:cstheme="minorAscii"/>
-        </w:rPr>
+      <w:r>
         <w:t xml:space="preserve">Other Requirements. </w:t>
       </w:r>
     </w:p>
-    <w:p>
-      <w:pPr>
-        <w:pStyle w:val="Normal"/>
-        <w:rPr>
-          <w:rFonts w:ascii="Aptos" w:hAnsi="Aptos" w:eastAsia="Aptos" w:cs="Aptos" w:asciiTheme="minorAscii" w:hAnsiTheme="minorAscii" w:eastAsiaTheme="minorAscii" w:cstheme="minorAscii"/>
-        </w:rPr>
-      </w:pPr>
-    </w:p>
-    <w:p>
-      <w:pPr>
-        <w:rPr>
-          <w:rFonts w:ascii="Aptos" w:hAnsi="Aptos" w:eastAsia="Aptos" w:cs="Aptos" w:asciiTheme="minorAscii" w:hAnsiTheme="minorAscii" w:eastAsiaTheme="minorAscii" w:cstheme="minorAscii"/>
-        </w:rPr>
-      </w:pPr>
-    </w:p>
+    <w:p/>
+    <w:p/>
     <w:p>
       <w:r>
         <w:br w:type="page"/>
@@ -346,26 +252,20 @@
     </w:p>
     <w:p>
       <w:pPr>
-        <w:pStyle w:val="Normal"/>
-        <w:suppressLineNumbers w:val="0"/>
-        <w:bidi w:val="0"/>
-        <w:spacing w:before="240" w:beforeAutospacing="off" w:after="240" w:afterAutospacing="off" w:line="279" w:lineRule="auto"/>
-        <w:ind w:right="0"/>
-        <w:jc w:val="left"/>
-        <w:rPr>
-          <w:rFonts w:ascii="Aptos" w:hAnsi="Aptos" w:eastAsia="Aptos" w:cs="Aptos" w:asciiTheme="minorAscii" w:hAnsiTheme="minorAscii" w:eastAsiaTheme="minorAscii" w:cstheme="minorAscii"/>
-          <w:b w:val="1"/>
-          <w:bCs w:val="1"/>
-          <w:color w:val="000000" w:themeColor="text1" w:themeTint="FF" w:themeShade="FF"/>
-        </w:rPr>
-      </w:pPr>
-      <w:r>
-        <w:rPr>
-          <w:rFonts w:ascii="Aptos" w:hAnsi="Aptos" w:eastAsia="Aptos" w:cs="Aptos" w:asciiTheme="minorAscii" w:hAnsiTheme="minorAscii" w:eastAsiaTheme="minorAscii" w:cstheme="minorAscii"/>
-          <w:b w:val="1"/>
-          <w:bCs w:val="1"/>
-          <w:color w:val="000000" w:themeColor="text1" w:themeTint="FF" w:themeShade="FF"/>
-        </w:rPr>
+        <w:spacing w:before="240" w:after="240"/>
+        <w:rPr>
+          <w:b/>
+          <w:bCs/>
+          <w:color w:val="000000" w:themeColor="text1"/>
+        </w:rPr>
+      </w:pPr>
+      <w:r>
+        <w:rPr>
+          <w:b/>
+          <w:bCs/>
+          <w:color w:val="000000" w:themeColor="text1"/>
+        </w:rPr>
+        <w:lastRenderedPageBreak/>
         <w:t>Introduction / Background</w:t>
       </w:r>
     </w:p>
@@ -373,14 +273,12 @@
       <w:pPr>
         <w:spacing w:before="240" w:after="240"/>
         <w:rPr>
-          <w:rFonts w:ascii="Aptos" w:hAnsi="Aptos" w:eastAsia="Aptos" w:cs="Aptos" w:asciiTheme="minorAscii" w:hAnsiTheme="minorAscii" w:eastAsiaTheme="minorAscii" w:cstheme="minorAscii"/>
-          <w:color w:val="000000" w:themeColor="text1"/>
-        </w:rPr>
-      </w:pPr>
-      <w:r>
-        <w:rPr>
-          <w:rFonts w:ascii="Aptos" w:hAnsi="Aptos" w:eastAsia="Aptos" w:cs="Aptos" w:asciiTheme="minorAscii" w:hAnsiTheme="minorAscii" w:eastAsiaTheme="minorAscii" w:cstheme="minorAscii"/>
-          <w:color w:val="000000" w:themeColor="text1" w:themeTint="FF" w:themeShade="FF"/>
+          <w:color w:val="000000" w:themeColor="text1"/>
+        </w:rPr>
+      </w:pPr>
+      <w:r>
+        <w:rPr>
+          <w:color w:val="000000" w:themeColor="text1"/>
         </w:rPr>
         <w:t>Team 2 realizes that many people could benefit from a truly encrypted and private note application that is not surveilled by any company.  This web app must be user friendly and easy to use.  As a result, Team 2 has recently proposed the full stack development web app project of “EncryptNotes”.</w:t>
       </w:r>
@@ -389,47 +287,34 @@
       <w:pPr>
         <w:spacing w:before="240" w:after="240"/>
         <w:rPr>
-          <w:rFonts w:ascii="Aptos" w:hAnsi="Aptos" w:eastAsia="Aptos" w:cs="Aptos" w:asciiTheme="minorAscii" w:hAnsiTheme="minorAscii" w:eastAsiaTheme="minorAscii" w:cstheme="minorAscii"/>
-          <w:color w:val="000000" w:themeColor="text1" w:themeTint="FF" w:themeShade="FF"/>
-        </w:rPr>
-      </w:pPr>
-      <w:r>
-        <w:rPr>
-          <w:rFonts w:ascii="Aptos" w:hAnsi="Aptos" w:eastAsia="Aptos" w:cs="Aptos" w:asciiTheme="minorAscii" w:hAnsiTheme="minorAscii" w:eastAsiaTheme="minorAscii" w:cstheme="minorAscii"/>
-          <w:color w:val="000000" w:themeColor="text1" w:themeTint="FF" w:themeShade="FF"/>
-        </w:rPr>
-        <w:t xml:space="preserve">This web app would provide easy and secure account creation with the option of using a Google account for sign in.  It would provide a secure location for </w:t>
-      </w:r>
-      <w:r>
-        <w:rPr>
-          <w:rFonts w:ascii="Aptos" w:hAnsi="Aptos" w:eastAsia="Aptos" w:cs="Aptos" w:asciiTheme="minorAscii" w:hAnsiTheme="minorAscii" w:eastAsiaTheme="minorAscii" w:cstheme="minorAscii"/>
-          <w:color w:val="000000" w:themeColor="text1" w:themeTint="FF" w:themeShade="FF"/>
-        </w:rPr>
-        <w:t>users</w:t>
-      </w:r>
-      <w:r>
-        <w:rPr>
-          <w:rFonts w:ascii="Aptos" w:hAnsi="Aptos" w:eastAsia="Aptos" w:cs="Aptos" w:asciiTheme="minorAscii" w:hAnsiTheme="minorAscii" w:eastAsiaTheme="minorAscii" w:cstheme="minorAscii"/>
-          <w:color w:val="000000" w:themeColor="text1" w:themeTint="FF" w:themeShade="FF"/>
-        </w:rPr>
-        <w:t xml:space="preserve"> to store their notes and/or passwords.  Backup of encrypted notes to Google Drive would be provided as well. An optional AI feature of note organization would be possible too.</w:t>
-      </w:r>
-    </w:p>
-    <w:p>
-      <w:pPr>
-        <w:pStyle w:val="Normal"/>
-        <w:suppressLineNumbers w:val="0"/>
-        <w:bidi w:val="0"/>
-        <w:spacing w:before="0" w:beforeAutospacing="off" w:after="160" w:afterAutospacing="off" w:line="279" w:lineRule="auto"/>
-        <w:ind w:left="0" w:right="0"/>
-        <w:jc w:val="left"/>
-      </w:pPr>
-      <w:r>
-        <w:rPr>
-          <w:rFonts w:ascii="Aptos" w:hAnsi="Aptos" w:eastAsia="Aptos" w:cs="Aptos" w:asciiTheme="minorAscii" w:hAnsiTheme="minorAscii" w:eastAsiaTheme="minorAscii" w:cstheme="minorAscii"/>
-          <w:b w:val="1"/>
-          <w:bCs w:val="1"/>
-          <w:color w:val="000000" w:themeColor="text1" w:themeTint="FF" w:themeShade="FF"/>
+          <w:color w:val="000000" w:themeColor="text1"/>
+        </w:rPr>
+      </w:pPr>
+      <w:r>
+        <w:rPr>
+          <w:color w:val="000000" w:themeColor="text1"/>
+        </w:rPr>
+        <w:t>This web app would provide easy and secure account creation with the option of using a Google account for sign in.  It would provide a secure location for users to store their notes and/or passwords.  Backup of encrypted notes to Google Drive would be provided as well. An optional AI feature of note organization would be possible</w:t>
+      </w:r>
+      <w:r>
+        <w:rPr>
+          <w:color w:val="000000" w:themeColor="text1"/>
+        </w:rPr>
+        <w:t>,</w:t>
+      </w:r>
+      <w:r>
+        <w:rPr>
+          <w:color w:val="000000" w:themeColor="text1"/>
+        </w:rPr>
+        <w:t xml:space="preserve"> too.</w:t>
+      </w:r>
+    </w:p>
+    <w:p>
+      <w:r>
+        <w:rPr>
+          <w:b/>
+          <w:bCs/>
+          <w:color w:val="000000" w:themeColor="text1"/>
         </w:rPr>
         <w:t>Scope of Work</w:t>
       </w:r>
@@ -437,385 +322,218 @@
     <w:p>
       <w:pPr>
         <w:rPr>
-          <w:rFonts w:ascii="Aptos" w:hAnsi="Aptos" w:eastAsia="Aptos" w:cs="Aptos" w:asciiTheme="minorAscii" w:hAnsiTheme="minorAscii" w:eastAsiaTheme="minorAscii" w:cstheme="minorAscii"/>
-          <w:color w:val="000000" w:themeColor="text1" w:themeTint="FF" w:themeShade="FF"/>
-        </w:rPr>
-      </w:pPr>
-      <w:r>
-        <w:rPr>
-          <w:rFonts w:ascii="Aptos" w:hAnsi="Aptos" w:eastAsia="Aptos" w:cs="Aptos" w:asciiTheme="minorAscii" w:hAnsiTheme="minorAscii" w:eastAsiaTheme="minorAscii" w:cstheme="minorAscii"/>
-          <w:color w:val="000000" w:themeColor="text1" w:themeTint="FF" w:themeShade="FF"/>
+          <w:color w:val="000000" w:themeColor="text1"/>
+        </w:rPr>
+      </w:pPr>
+      <w:r>
+        <w:rPr>
+          <w:color w:val="000000" w:themeColor="text1"/>
         </w:rPr>
         <w:t>The scope of work for the EncryptNotes application and UI (hereby known as the “project”) includes all design, programming, debugging, and testing to produce a functional application that meets the objectives outlined in the Work Requirements by the due date (May 21</w:t>
       </w:r>
       <w:r>
         <w:rPr>
-          <w:rFonts w:ascii="Aptos" w:hAnsi="Aptos" w:eastAsia="Aptos" w:cs="Aptos" w:asciiTheme="minorAscii" w:hAnsiTheme="minorAscii" w:eastAsiaTheme="minorAscii" w:cstheme="minorAscii"/>
-          <w:color w:val="000000" w:themeColor="text1" w:themeTint="FF" w:themeShade="FF"/>
+          <w:color w:val="000000" w:themeColor="text1"/>
           <w:vertAlign w:val="superscript"/>
         </w:rPr>
         <w:t>st</w:t>
       </w:r>
       <w:r>
         <w:rPr>
-          <w:rFonts w:ascii="Aptos" w:hAnsi="Aptos" w:eastAsia="Aptos" w:cs="Aptos" w:asciiTheme="minorAscii" w:hAnsiTheme="minorAscii" w:eastAsiaTheme="minorAscii" w:cstheme="minorAscii"/>
-          <w:color w:val="000000" w:themeColor="text1" w:themeTint="FF" w:themeShade="FF"/>
+          <w:color w:val="000000" w:themeColor="text1"/>
         </w:rPr>
         <w:t>).  This includes creating a login page to allow user login and authentication, a front-end UI to allow users to store, organize and delete notes as well as update login info. In addition, a server side back-end will allow encrypted storage of notes.</w:t>
       </w:r>
     </w:p>
     <w:p>
       <w:pPr>
-        <w:pStyle w:val="Normal"/>
-        <w:suppressLineNumbers w:val="0"/>
-        <w:bidi w:val="0"/>
-        <w:spacing w:before="0" w:beforeAutospacing="off" w:after="160" w:afterAutospacing="off" w:line="279" w:lineRule="auto"/>
-        <w:ind w:left="0" w:right="0"/>
-        <w:jc w:val="left"/>
-        <w:rPr>
-          <w:rFonts w:ascii="Aptos" w:hAnsi="Aptos" w:eastAsia="Aptos" w:cs="Aptos" w:asciiTheme="minorAscii" w:hAnsiTheme="minorAscii" w:eastAsiaTheme="minorAscii" w:cstheme="minorAscii"/>
-          <w:b w:val="1"/>
-          <w:bCs w:val="1"/>
-          <w:color w:val="000000" w:themeColor="text1" w:themeTint="FF" w:themeShade="FF"/>
-        </w:rPr>
-      </w:pPr>
-      <w:r>
-        <w:rPr>
-          <w:rFonts w:ascii="Aptos" w:hAnsi="Aptos" w:eastAsia="Aptos" w:cs="Aptos" w:asciiTheme="minorAscii" w:hAnsiTheme="minorAscii" w:eastAsiaTheme="minorAscii" w:cstheme="minorAscii"/>
-          <w:b w:val="1"/>
-          <w:bCs w:val="1"/>
-          <w:color w:val="000000" w:themeColor="text1" w:themeTint="FF" w:themeShade="FF"/>
-        </w:rPr>
-        <w:t xml:space="preserve">Period of </w:t>
-      </w:r>
-      <w:r>
-        <w:rPr>
-          <w:rFonts w:ascii="Aptos" w:hAnsi="Aptos" w:eastAsia="Aptos" w:cs="Aptos" w:asciiTheme="minorAscii" w:hAnsiTheme="minorAscii" w:eastAsiaTheme="minorAscii" w:cstheme="minorAscii"/>
-          <w:b w:val="1"/>
-          <w:bCs w:val="1"/>
-          <w:color w:val="000000" w:themeColor="text1" w:themeTint="FF" w:themeShade="FF"/>
-        </w:rPr>
-        <w:t>Performance</w:t>
-      </w:r>
-    </w:p>
-    <w:p>
-      <w:pPr>
-        <w:rPr>
-          <w:rFonts w:ascii="Aptos" w:hAnsi="Aptos" w:eastAsia="Aptos" w:cs="Aptos" w:asciiTheme="minorAscii" w:hAnsiTheme="minorAscii" w:eastAsiaTheme="minorAscii" w:cstheme="minorAscii"/>
-          <w:color w:val="000000" w:themeColor="text1"/>
-        </w:rPr>
-      </w:pPr>
-      <w:r>
-        <w:rPr>
-          <w:rFonts w:ascii="Aptos" w:hAnsi="Aptos" w:eastAsia="Aptos" w:cs="Aptos" w:asciiTheme="minorAscii" w:hAnsiTheme="minorAscii" w:eastAsiaTheme="minorAscii" w:cstheme="minorAscii"/>
-          <w:color w:val="000000" w:themeColor="text1" w:themeTint="FF" w:themeShade="FF"/>
+        <w:rPr>
+          <w:b/>
+          <w:bCs/>
+          <w:color w:val="000000" w:themeColor="text1"/>
+        </w:rPr>
+      </w:pPr>
+      <w:r>
+        <w:rPr>
+          <w:b/>
+          <w:bCs/>
+          <w:color w:val="000000" w:themeColor="text1"/>
+        </w:rPr>
+        <w:t>Period of Performance</w:t>
+      </w:r>
+    </w:p>
+    <w:p>
+      <w:pPr>
+        <w:rPr>
+          <w:color w:val="000000" w:themeColor="text1"/>
+        </w:rPr>
+      </w:pPr>
+      <w:r>
+        <w:rPr>
+          <w:color w:val="000000" w:themeColor="text1"/>
         </w:rPr>
         <w:t>The period of performance for the project is one college semester beginning on January 21</w:t>
       </w:r>
       <w:r>
         <w:rPr>
-          <w:rFonts w:ascii="Aptos" w:hAnsi="Aptos" w:eastAsia="Aptos" w:cs="Aptos" w:asciiTheme="minorAscii" w:hAnsiTheme="minorAscii" w:eastAsiaTheme="minorAscii" w:cstheme="minorAscii"/>
-          <w:color w:val="000000" w:themeColor="text1" w:themeTint="FF" w:themeShade="FF"/>
+          <w:color w:val="000000" w:themeColor="text1"/>
           <w:vertAlign w:val="superscript"/>
         </w:rPr>
         <w:t>st</w:t>
       </w:r>
       <w:r>
         <w:rPr>
-          <w:rFonts w:ascii="Aptos" w:hAnsi="Aptos" w:eastAsia="Aptos" w:cs="Aptos" w:asciiTheme="minorAscii" w:hAnsiTheme="minorAscii" w:eastAsiaTheme="minorAscii" w:cstheme="minorAscii"/>
-          <w:color w:val="000000" w:themeColor="text1" w:themeTint="FF" w:themeShade="FF"/>
-        </w:rPr>
-        <w:t xml:space="preserve"> and </w:t>
-      </w:r>
-      <w:r>
-        <w:rPr>
-          <w:rFonts w:ascii="Aptos" w:hAnsi="Aptos" w:eastAsia="Aptos" w:cs="Aptos" w:asciiTheme="minorAscii" w:hAnsiTheme="minorAscii" w:eastAsiaTheme="minorAscii" w:cstheme="minorAscii"/>
-          <w:color w:val="000000" w:themeColor="text1" w:themeTint="FF" w:themeShade="FF"/>
-        </w:rPr>
-        <w:t>finalizing</w:t>
-      </w:r>
-      <w:r>
-        <w:rPr>
-          <w:rFonts w:ascii="Aptos" w:hAnsi="Aptos" w:eastAsia="Aptos" w:cs="Aptos" w:asciiTheme="minorAscii" w:hAnsiTheme="minorAscii" w:eastAsiaTheme="minorAscii" w:cstheme="minorAscii"/>
-          <w:color w:val="000000" w:themeColor="text1" w:themeTint="FF" w:themeShade="FF"/>
-        </w:rPr>
-        <w:t xml:space="preserve"> on May 12</w:t>
-      </w:r>
-      <w:r>
-        <w:rPr>
-          <w:rFonts w:ascii="Aptos" w:hAnsi="Aptos" w:eastAsia="Aptos" w:cs="Aptos" w:asciiTheme="minorAscii" w:hAnsiTheme="minorAscii" w:eastAsiaTheme="minorAscii" w:cstheme="minorAscii"/>
-          <w:color w:val="000000" w:themeColor="text1" w:themeTint="FF" w:themeShade="FF"/>
+          <w:color w:val="000000" w:themeColor="text1"/>
+        </w:rPr>
+        <w:t xml:space="preserve"> and finalizing on May 12</w:t>
+      </w:r>
+      <w:r>
+        <w:rPr>
+          <w:color w:val="000000" w:themeColor="text1"/>
           <w:vertAlign w:val="superscript"/>
         </w:rPr>
         <w:t>th</w:t>
       </w:r>
       <w:r>
         <w:rPr>
-          <w:rFonts w:ascii="Aptos" w:hAnsi="Aptos" w:eastAsia="Aptos" w:cs="Aptos" w:asciiTheme="minorAscii" w:hAnsiTheme="minorAscii" w:eastAsiaTheme="minorAscii" w:cstheme="minorAscii"/>
-          <w:color w:val="000000" w:themeColor="text1" w:themeTint="FF" w:themeShade="FF"/>
+          <w:color w:val="000000" w:themeColor="text1"/>
         </w:rPr>
         <w:t>.</w:t>
       </w:r>
     </w:p>
     <w:p>
-      <w:pPr>
-        <w:pStyle w:val="Normal"/>
-        <w:suppressLineNumbers w:val="0"/>
-        <w:bidi w:val="0"/>
-        <w:spacing w:before="0" w:beforeAutospacing="off" w:after="160" w:afterAutospacing="off" w:line="279" w:lineRule="auto"/>
-        <w:ind w:left="0" w:right="0"/>
-        <w:jc w:val="left"/>
-      </w:pPr>
-      <w:r>
-        <w:rPr>
-          <w:rFonts w:ascii="Aptos" w:hAnsi="Aptos" w:eastAsia="Aptos" w:cs="Aptos" w:asciiTheme="minorAscii" w:hAnsiTheme="minorAscii" w:eastAsiaTheme="minorAscii" w:cstheme="minorAscii"/>
-          <w:b w:val="1"/>
-          <w:bCs w:val="1"/>
-          <w:color w:val="000000" w:themeColor="text1" w:themeTint="FF" w:themeShade="FF"/>
+      <w:r>
+        <w:rPr>
+          <w:b/>
+          <w:bCs/>
+          <w:color w:val="000000" w:themeColor="text1"/>
         </w:rPr>
         <w:t>Place of Performance</w:t>
       </w:r>
     </w:p>
     <w:p>
       <w:pPr>
-        <w:pStyle w:val="Normal"/>
-        <w:suppressLineNumbers w:val="0"/>
-        <w:bidi w:val="0"/>
-        <w:spacing w:before="0" w:beforeAutospacing="off" w:after="160" w:afterAutospacing="off" w:line="279" w:lineRule="auto"/>
-        <w:ind w:left="0" w:right="0"/>
-        <w:jc w:val="left"/>
-        <w:rPr>
-          <w:rFonts w:ascii="Aptos" w:hAnsi="Aptos" w:eastAsia="Aptos" w:cs="Aptos" w:asciiTheme="minorAscii" w:hAnsiTheme="minorAscii" w:eastAsiaTheme="minorAscii" w:cstheme="minorAscii"/>
-          <w:b w:val="0"/>
-          <w:bCs w:val="0"/>
-          <w:color w:val="000000" w:themeColor="text1" w:themeTint="FF" w:themeShade="FF"/>
-        </w:rPr>
-      </w:pPr>
-      <w:r>
-        <w:rPr>
-          <w:rFonts w:ascii="Aptos" w:hAnsi="Aptos" w:eastAsia="Aptos" w:cs="Aptos" w:asciiTheme="minorAscii" w:hAnsiTheme="minorAscii" w:eastAsiaTheme="minorAscii" w:cstheme="minorAscii"/>
-          <w:b w:val="0"/>
-          <w:bCs w:val="0"/>
-          <w:color w:val="000000" w:themeColor="text1" w:themeTint="FF" w:themeShade="FF"/>
-        </w:rPr>
-        <w:t>The design, programming, and discussions of the project will take place on Team 2’s GitHub repo in addition to Team 2’s Discord server</w:t>
-      </w:r>
-      <w:r>
-        <w:rPr>
-          <w:rFonts w:ascii="Aptos" w:hAnsi="Aptos" w:eastAsia="Aptos" w:cs="Aptos" w:asciiTheme="minorAscii" w:hAnsiTheme="minorAscii" w:eastAsiaTheme="minorAscii" w:cstheme="minorAscii"/>
-          <w:b w:val="0"/>
-          <w:bCs w:val="0"/>
-          <w:color w:val="000000" w:themeColor="text1" w:themeTint="FF" w:themeShade="FF"/>
-        </w:rPr>
-        <w:t xml:space="preserve">.  </w:t>
-      </w:r>
-      <w:r>
-        <w:rPr>
-          <w:rFonts w:ascii="Aptos" w:hAnsi="Aptos" w:eastAsia="Aptos" w:cs="Aptos" w:asciiTheme="minorAscii" w:hAnsiTheme="minorAscii" w:eastAsiaTheme="minorAscii" w:cstheme="minorAscii"/>
-          <w:b w:val="0"/>
-          <w:bCs w:val="0"/>
-          <w:color w:val="000000" w:themeColor="text1" w:themeTint="FF" w:themeShade="FF"/>
-        </w:rPr>
-        <w:t>In addition, some work or discussion may take place at St. Charles Community College before or after class each Monday weekly.</w:t>
-      </w:r>
-    </w:p>
-    <w:p>
-      <w:pPr>
-        <w:rPr>
-          <w:rFonts w:ascii="Aptos" w:hAnsi="Aptos" w:eastAsia="Aptos" w:cs="Aptos" w:asciiTheme="minorAscii" w:hAnsiTheme="minorAscii" w:eastAsiaTheme="minorAscii" w:cstheme="minorAscii"/>
-          <w:color w:val="000000" w:themeColor="text1"/>
-        </w:rPr>
-      </w:pPr>
-    </w:p>
-    <w:p>
-      <w:pPr>
-        <w:pStyle w:val="Normal"/>
-        <w:suppressLineNumbers w:val="0"/>
-        <w:bidi w:val="0"/>
-        <w:spacing w:before="0" w:beforeAutospacing="off" w:after="160" w:afterAutospacing="off" w:line="279" w:lineRule="auto"/>
-        <w:ind w:left="0" w:right="0"/>
-        <w:jc w:val="left"/>
-      </w:pPr>
-      <w:r>
-        <w:rPr>
-          <w:rFonts w:ascii="Aptos" w:hAnsi="Aptos" w:eastAsia="Aptos" w:cs="Aptos" w:asciiTheme="minorAscii" w:hAnsiTheme="minorAscii" w:eastAsiaTheme="minorAscii" w:cstheme="minorAscii"/>
-          <w:b w:val="1"/>
-          <w:bCs w:val="1"/>
-          <w:color w:val="000000" w:themeColor="text1" w:themeTint="FF" w:themeShade="FF"/>
+        <w:rPr>
+          <w:color w:val="000000" w:themeColor="text1"/>
+        </w:rPr>
+      </w:pPr>
+      <w:r>
+        <w:rPr>
+          <w:color w:val="000000" w:themeColor="text1"/>
+        </w:rPr>
+        <w:t>The design, programming, and discussions of the project will take place on Team 2’s GitHub repo in addition to Team 2’s Discord server.  In addition, some work or discussion may take place at St. Charles Community College before or after class each Monday weekly.</w:t>
+      </w:r>
+    </w:p>
+    <w:p>
+      <w:pPr>
+        <w:rPr>
+          <w:color w:val="000000" w:themeColor="text1"/>
+        </w:rPr>
+      </w:pPr>
+    </w:p>
+    <w:p>
+      <w:r>
+        <w:rPr>
+          <w:b/>
+          <w:bCs/>
+          <w:color w:val="000000" w:themeColor="text1"/>
         </w:rPr>
         <w:t>Work Requirements</w:t>
       </w:r>
     </w:p>
     <w:p>
       <w:pPr>
-        <w:pStyle w:val="Normal"/>
-        <w:suppressLineNumbers w:val="0"/>
-        <w:bidi w:val="0"/>
-        <w:spacing w:before="0" w:beforeAutospacing="off" w:after="160" w:afterAutospacing="off" w:line="279" w:lineRule="auto"/>
-        <w:ind w:left="0" w:right="0"/>
-        <w:jc w:val="left"/>
-        <w:rPr>
-          <w:rFonts w:ascii="Aptos" w:hAnsi="Aptos" w:eastAsia="Aptos" w:cs="Aptos" w:asciiTheme="minorAscii" w:hAnsiTheme="minorAscii" w:eastAsiaTheme="minorAscii" w:cstheme="minorAscii"/>
-          <w:b w:val="0"/>
-          <w:bCs w:val="0"/>
-          <w:color w:val="000000" w:themeColor="text1" w:themeTint="FF" w:themeShade="FF"/>
-        </w:rPr>
-      </w:pPr>
-      <w:r>
-        <w:rPr>
-          <w:rFonts w:ascii="Aptos" w:hAnsi="Aptos" w:eastAsia="Aptos" w:cs="Aptos" w:asciiTheme="minorAscii" w:hAnsiTheme="minorAscii" w:eastAsiaTheme="minorAscii" w:cstheme="minorAscii"/>
-          <w:b w:val="0"/>
-          <w:bCs w:val="0"/>
-          <w:color w:val="000000" w:themeColor="text1" w:themeTint="FF" w:themeShade="FF"/>
+        <w:rPr>
+          <w:color w:val="000000" w:themeColor="text1"/>
+        </w:rPr>
+      </w:pPr>
+      <w:r>
+        <w:rPr>
+          <w:color w:val="000000" w:themeColor="text1"/>
         </w:rPr>
         <w:t>During the period of performance, Team 2 will:</w:t>
       </w:r>
     </w:p>
     <w:p>
       <w:pPr>
-        <w:pStyle w:val="Normal"/>
-        <w:suppressLineNumbers w:val="0"/>
-        <w:bidi w:val="0"/>
-        <w:spacing w:before="0" w:beforeAutospacing="off" w:after="160" w:afterAutospacing="off" w:line="279" w:lineRule="auto"/>
-        <w:ind w:left="0" w:right="0"/>
-        <w:jc w:val="left"/>
-        <w:rPr>
-          <w:rFonts w:ascii="Aptos" w:hAnsi="Aptos" w:eastAsia="Aptos" w:cs="Aptos" w:asciiTheme="minorAscii" w:hAnsiTheme="minorAscii" w:eastAsiaTheme="minorAscii" w:cstheme="minorAscii"/>
-          <w:b w:val="0"/>
-          <w:bCs w:val="0"/>
-          <w:color w:val="000000" w:themeColor="text1" w:themeTint="FF" w:themeShade="FF"/>
-        </w:rPr>
-      </w:pPr>
-      <w:r>
-        <w:rPr>
-          <w:rFonts w:ascii="Aptos" w:hAnsi="Aptos" w:eastAsia="Aptos" w:cs="Aptos" w:asciiTheme="minorAscii" w:hAnsiTheme="minorAscii" w:eastAsiaTheme="minorAscii" w:cstheme="minorAscii"/>
-          <w:b w:val="0"/>
-          <w:bCs w:val="0"/>
-          <w:color w:val="000000" w:themeColor="text1" w:themeTint="FF" w:themeShade="FF"/>
+        <w:rPr>
+          <w:color w:val="000000" w:themeColor="text1"/>
+        </w:rPr>
+      </w:pPr>
+      <w:r>
+        <w:rPr>
+          <w:color w:val="000000" w:themeColor="text1"/>
         </w:rPr>
         <w:t>Design and program a web application with UI for display and entry of notes</w:t>
       </w:r>
     </w:p>
     <w:p>
       <w:pPr>
-        <w:pStyle w:val="Normal"/>
-        <w:suppressLineNumbers w:val="0"/>
-        <w:bidi w:val="0"/>
-        <w:spacing w:before="0" w:beforeAutospacing="off" w:after="160" w:afterAutospacing="off" w:line="279" w:lineRule="auto"/>
-        <w:ind w:left="0" w:right="0"/>
-        <w:jc w:val="left"/>
-        <w:rPr>
-          <w:rFonts w:ascii="Aptos" w:hAnsi="Aptos" w:eastAsia="Aptos" w:cs="Aptos" w:asciiTheme="minorAscii" w:hAnsiTheme="minorAscii" w:eastAsiaTheme="minorAscii" w:cstheme="minorAscii"/>
-          <w:b w:val="0"/>
-          <w:bCs w:val="0"/>
-          <w:color w:val="000000" w:themeColor="text1" w:themeTint="FF" w:themeShade="FF"/>
-        </w:rPr>
-      </w:pPr>
-      <w:r>
-        <w:rPr>
-          <w:rFonts w:ascii="Aptos" w:hAnsi="Aptos" w:eastAsia="Aptos" w:cs="Aptos" w:asciiTheme="minorAscii" w:hAnsiTheme="minorAscii" w:eastAsiaTheme="minorAscii" w:cstheme="minorAscii"/>
-          <w:b w:val="0"/>
-          <w:bCs w:val="0"/>
-          <w:color w:val="000000" w:themeColor="text1" w:themeTint="FF" w:themeShade="FF"/>
+        <w:rPr>
+          <w:color w:val="000000" w:themeColor="text1"/>
+        </w:rPr>
+      </w:pPr>
+      <w:r>
+        <w:rPr>
+          <w:color w:val="000000" w:themeColor="text1"/>
         </w:rPr>
         <w:t>Incorporate Google API for login as well as any API(s) required for 2FA</w:t>
       </w:r>
     </w:p>
     <w:p>
       <w:pPr>
-        <w:pStyle w:val="Normal"/>
-        <w:suppressLineNumbers w:val="0"/>
-        <w:bidi w:val="0"/>
-        <w:spacing w:before="0" w:beforeAutospacing="off" w:after="160" w:afterAutospacing="off" w:line="279" w:lineRule="auto"/>
-        <w:ind w:left="0" w:right="0"/>
-        <w:jc w:val="left"/>
-        <w:rPr>
-          <w:rFonts w:ascii="Aptos" w:hAnsi="Aptos" w:eastAsia="Aptos" w:cs="Aptos" w:asciiTheme="minorAscii" w:hAnsiTheme="minorAscii" w:eastAsiaTheme="minorAscii" w:cstheme="minorAscii"/>
-          <w:b w:val="0"/>
-          <w:bCs w:val="0"/>
-          <w:color w:val="000000" w:themeColor="text1" w:themeTint="FF" w:themeShade="FF"/>
-        </w:rPr>
-      </w:pPr>
-      <w:r>
-        <w:rPr>
-          <w:rFonts w:ascii="Aptos" w:hAnsi="Aptos" w:eastAsia="Aptos" w:cs="Aptos" w:asciiTheme="minorAscii" w:hAnsiTheme="minorAscii" w:eastAsiaTheme="minorAscii" w:cstheme="minorAscii"/>
-          <w:b w:val="0"/>
-          <w:bCs w:val="0"/>
-          <w:color w:val="000000" w:themeColor="text1" w:themeTint="FF" w:themeShade="FF"/>
+        <w:rPr>
+          <w:color w:val="000000" w:themeColor="text1"/>
+        </w:rPr>
+      </w:pPr>
+      <w:r>
+        <w:rPr>
+          <w:color w:val="000000" w:themeColor="text1"/>
         </w:rPr>
         <w:t>Encrypt stored notes with AES256</w:t>
       </w:r>
     </w:p>
     <w:p>
       <w:pPr>
-        <w:pStyle w:val="Normal"/>
-        <w:suppressLineNumbers w:val="0"/>
-        <w:bidi w:val="0"/>
-        <w:spacing w:before="0" w:beforeAutospacing="off" w:after="160" w:afterAutospacing="off" w:line="279" w:lineRule="auto"/>
-        <w:ind w:left="0" w:right="0"/>
-        <w:jc w:val="left"/>
-        <w:rPr>
-          <w:rFonts w:ascii="Aptos" w:hAnsi="Aptos" w:eastAsia="Aptos" w:cs="Aptos" w:asciiTheme="minorAscii" w:hAnsiTheme="minorAscii" w:eastAsiaTheme="minorAscii" w:cstheme="minorAscii"/>
-          <w:b w:val="0"/>
-          <w:bCs w:val="0"/>
-          <w:color w:val="000000" w:themeColor="text1" w:themeTint="FF" w:themeShade="FF"/>
-        </w:rPr>
-      </w:pPr>
-      <w:r>
-        <w:rPr>
-          <w:rFonts w:ascii="Aptos" w:hAnsi="Aptos" w:eastAsia="Aptos" w:cs="Aptos" w:asciiTheme="minorAscii" w:hAnsiTheme="minorAscii" w:eastAsiaTheme="minorAscii" w:cstheme="minorAscii"/>
-          <w:b w:val="0"/>
-          <w:bCs w:val="0"/>
-          <w:color w:val="000000" w:themeColor="text1" w:themeTint="FF" w:themeShade="FF"/>
-        </w:rPr>
+        <w:rPr>
+          <w:color w:val="000000" w:themeColor="text1"/>
+        </w:rPr>
+      </w:pPr>
+      <w:r>
+        <w:rPr>
+          <w:color w:val="000000" w:themeColor="text1"/>
+        </w:rPr>
+        <w:lastRenderedPageBreak/>
         <w:t>Incorporate AI or ML API to either sort notes or suggest notes</w:t>
       </w:r>
     </w:p>
     <w:p>
       <w:pPr>
-        <w:pStyle w:val="Normal"/>
-        <w:suppressLineNumbers w:val="0"/>
-        <w:bidi w:val="0"/>
-        <w:spacing w:before="0" w:beforeAutospacing="off" w:after="160" w:afterAutospacing="off" w:line="279" w:lineRule="auto"/>
-        <w:ind w:left="0" w:right="0"/>
-        <w:jc w:val="left"/>
-        <w:rPr>
-          <w:rFonts w:ascii="Aptos" w:hAnsi="Aptos" w:eastAsia="Aptos" w:cs="Aptos" w:asciiTheme="minorAscii" w:hAnsiTheme="minorAscii" w:eastAsiaTheme="minorAscii" w:cstheme="minorAscii"/>
-          <w:b w:val="0"/>
-          <w:bCs w:val="0"/>
-          <w:color w:val="000000" w:themeColor="text1" w:themeTint="FF" w:themeShade="FF"/>
-        </w:rPr>
-      </w:pPr>
-    </w:p>
-    <w:p>
-      <w:pPr>
-        <w:rPr>
-          <w:rFonts w:ascii="Aptos" w:hAnsi="Aptos" w:eastAsia="Aptos" w:cs="Aptos" w:asciiTheme="minorAscii" w:hAnsiTheme="minorAscii" w:eastAsiaTheme="minorAscii" w:cstheme="minorAscii"/>
-          <w:color w:val="000000" w:themeColor="text1"/>
-        </w:rPr>
-      </w:pPr>
-    </w:p>
-    <w:p>
-      <w:pPr>
-        <w:pStyle w:val="Normal"/>
-        <w:suppressLineNumbers w:val="0"/>
-        <w:bidi w:val="0"/>
-        <w:spacing w:before="0" w:beforeAutospacing="off" w:after="160" w:afterAutospacing="off" w:line="279" w:lineRule="auto"/>
-        <w:ind w:left="0" w:right="0"/>
-        <w:jc w:val="left"/>
-        <w:rPr>
-          <w:rFonts w:ascii="Aptos" w:hAnsi="Aptos" w:eastAsia="Aptos" w:cs="Aptos" w:asciiTheme="minorAscii" w:hAnsiTheme="minorAscii" w:eastAsiaTheme="minorAscii" w:cstheme="minorAscii"/>
-          <w:b w:val="1"/>
-          <w:bCs w:val="1"/>
-          <w:color w:val="000000" w:themeColor="text1" w:themeTint="FF" w:themeShade="FF"/>
-        </w:rPr>
-      </w:pPr>
-      <w:r>
-        <w:rPr>
-          <w:rFonts w:ascii="Aptos" w:hAnsi="Aptos" w:eastAsia="Aptos" w:cs="Aptos" w:asciiTheme="minorAscii" w:hAnsiTheme="minorAscii" w:eastAsiaTheme="minorAscii" w:cstheme="minorAscii"/>
-          <w:b w:val="1"/>
-          <w:bCs w:val="1"/>
-          <w:color w:val="000000" w:themeColor="text1" w:themeTint="FF" w:themeShade="FF"/>
+        <w:rPr>
+          <w:color w:val="000000" w:themeColor="text1"/>
+        </w:rPr>
+      </w:pPr>
+    </w:p>
+    <w:p>
+      <w:pPr>
+        <w:rPr>
+          <w:color w:val="000000" w:themeColor="text1"/>
+        </w:rPr>
+      </w:pPr>
+    </w:p>
+    <w:p>
+      <w:pPr>
+        <w:rPr>
+          <w:b/>
+          <w:bCs/>
+          <w:color w:val="000000" w:themeColor="text1"/>
+        </w:rPr>
+      </w:pPr>
+      <w:r>
+        <w:rPr>
+          <w:b/>
+          <w:bCs/>
+          <w:color w:val="000000" w:themeColor="text1"/>
         </w:rPr>
         <w:t>Schedule/Milestones</w:t>
       </w:r>
@@ -823,18 +541,16 @@
     <w:p>
       <w:pPr>
         <w:rPr>
-          <w:rFonts w:ascii="Aptos" w:hAnsi="Aptos" w:eastAsia="Aptos" w:cs="Aptos" w:asciiTheme="minorAscii" w:hAnsiTheme="minorAscii" w:eastAsiaTheme="minorAscii" w:cstheme="minorAscii"/>
-          <w:i w:val="1"/>
-          <w:iCs w:val="1"/>
-          <w:color w:val="000000" w:themeColor="text1"/>
-        </w:rPr>
-      </w:pPr>
-      <w:r>
-        <w:rPr>
-          <w:rFonts w:ascii="Aptos" w:hAnsi="Aptos" w:eastAsia="Aptos" w:cs="Aptos" w:asciiTheme="minorAscii" w:hAnsiTheme="minorAscii" w:eastAsiaTheme="minorAscii" w:cstheme="minorAscii"/>
-          <w:i w:val="1"/>
-          <w:iCs w:val="1"/>
-          <w:color w:val="000000" w:themeColor="text1" w:themeTint="FF" w:themeShade="FF"/>
+          <w:i/>
+          <w:iCs/>
+          <w:color w:val="000000" w:themeColor="text1"/>
+        </w:rPr>
+      </w:pPr>
+      <w:r>
+        <w:rPr>
+          <w:i/>
+          <w:iCs/>
+          <w:color w:val="000000" w:themeColor="text1"/>
         </w:rPr>
         <w:t xml:space="preserve">Recurring Meeting Dates: </w:t>
       </w:r>
@@ -844,12 +560,12 @@
         <w:tblStyle w:val="TableGrid"/>
         <w:tblW w:w="0" w:type="auto"/>
         <w:tblBorders>
-          <w:top w:val="none" w:color="000000" w:themeColor="text1" w:sz="12" w:space="0"/>
-          <w:left w:val="none" w:color="000000" w:themeColor="text1" w:sz="12" w:space="0"/>
-          <w:bottom w:val="none" w:color="000000" w:themeColor="text1" w:sz="12" w:space="0"/>
-          <w:right w:val="none" w:color="000000" w:themeColor="text1" w:sz="12" w:space="0"/>
-          <w:insideH w:val="none" w:color="000000" w:themeColor="text1" w:sz="12" w:space="0"/>
-          <w:insideV w:val="none" w:color="000000" w:themeColor="text1" w:sz="12" w:space="0"/>
+          <w:top w:val="none" w:sz="12" w:space="0" w:color="000000" w:themeColor="text1"/>
+          <w:left w:val="none" w:sz="12" w:space="0" w:color="000000" w:themeColor="text1"/>
+          <w:bottom w:val="none" w:sz="12" w:space="0" w:color="000000" w:themeColor="text1"/>
+          <w:right w:val="none" w:sz="12" w:space="0" w:color="000000" w:themeColor="text1"/>
+          <w:insideH w:val="none" w:sz="12" w:space="0" w:color="000000" w:themeColor="text1"/>
+          <w:insideV w:val="none" w:sz="12" w:space="0" w:color="000000" w:themeColor="text1"/>
         </w:tblBorders>
         <w:tblLayout w:type="fixed"/>
         <w:tblLook w:val="06A0" w:firstRow="1" w:lastRow="0" w:firstColumn="1" w:lastColumn="0" w:noHBand="1" w:noVBand="1"/>
@@ -868,22 +584,19 @@
           <w:tcPr>
             <w:tcW w:w="2340" w:type="dxa"/>
             <w:tcBorders>
-              <w:top w:val="none" w:color="000000" w:themeColor="text1" w:sz="12" w:space="0"/>
-              <w:bottom w:val="single" w:color="000000" w:themeColor="text1" w:sz="12" w:space="0"/>
+              <w:top w:val="none" w:sz="12" w:space="0" w:color="000000" w:themeColor="text1"/>
+              <w:bottom w:val="single" w:sz="12" w:space="0" w:color="000000" w:themeColor="text1"/>
             </w:tcBorders>
-            <w:tcMar/>
           </w:tcPr>
           <w:p>
             <w:pPr>
               <w:rPr>
-                <w:rFonts w:ascii="Aptos" w:hAnsi="Aptos" w:eastAsia="Aptos" w:cs="Aptos" w:asciiTheme="minorAscii" w:hAnsiTheme="minorAscii" w:eastAsiaTheme="minorAscii" w:cstheme="minorAscii"/>
                 <w:color w:val="000000" w:themeColor="text1"/>
               </w:rPr>
             </w:pPr>
             <w:r>
               <w:rPr>
-                <w:rFonts w:ascii="Aptos" w:hAnsi="Aptos" w:eastAsia="Aptos" w:cs="Aptos" w:asciiTheme="minorAscii" w:hAnsiTheme="minorAscii" w:eastAsiaTheme="minorAscii" w:cstheme="minorAscii"/>
-                <w:color w:val="000000" w:themeColor="text1" w:themeTint="FF" w:themeShade="FF"/>
+                <w:color w:val="000000" w:themeColor="text1"/>
               </w:rPr>
               <w:t>Feb</w:t>
             </w:r>
@@ -893,22 +606,19 @@
           <w:tcPr>
             <w:tcW w:w="2340" w:type="dxa"/>
             <w:tcBorders>
-              <w:top w:val="none" w:color="000000" w:themeColor="text1" w:sz="12" w:space="0"/>
-              <w:bottom w:val="single" w:color="000000" w:themeColor="text1" w:sz="12" w:space="0"/>
+              <w:top w:val="none" w:sz="12" w:space="0" w:color="000000" w:themeColor="text1"/>
+              <w:bottom w:val="single" w:sz="12" w:space="0" w:color="000000" w:themeColor="text1"/>
             </w:tcBorders>
-            <w:tcMar/>
           </w:tcPr>
           <w:p>
             <w:pPr>
               <w:rPr>
-                <w:rFonts w:ascii="Aptos" w:hAnsi="Aptos" w:eastAsia="Aptos" w:cs="Aptos" w:asciiTheme="minorAscii" w:hAnsiTheme="minorAscii" w:eastAsiaTheme="minorAscii" w:cstheme="minorAscii"/>
                 <w:color w:val="000000" w:themeColor="text1"/>
               </w:rPr>
             </w:pPr>
             <w:r>
               <w:rPr>
-                <w:rFonts w:ascii="Aptos" w:hAnsi="Aptos" w:eastAsia="Aptos" w:cs="Aptos" w:asciiTheme="minorAscii" w:hAnsiTheme="minorAscii" w:eastAsiaTheme="minorAscii" w:cstheme="minorAscii"/>
-                <w:color w:val="000000" w:themeColor="text1" w:themeTint="FF" w:themeShade="FF"/>
+                <w:color w:val="000000" w:themeColor="text1"/>
               </w:rPr>
               <w:t>March</w:t>
             </w:r>
@@ -918,22 +628,19 @@
           <w:tcPr>
             <w:tcW w:w="2340" w:type="dxa"/>
             <w:tcBorders>
-              <w:top w:val="none" w:color="000000" w:themeColor="text1" w:sz="12" w:space="0"/>
-              <w:bottom w:val="single" w:color="000000" w:themeColor="text1" w:sz="12" w:space="0"/>
+              <w:top w:val="none" w:sz="12" w:space="0" w:color="000000" w:themeColor="text1"/>
+              <w:bottom w:val="single" w:sz="12" w:space="0" w:color="000000" w:themeColor="text1"/>
             </w:tcBorders>
-            <w:tcMar/>
           </w:tcPr>
           <w:p>
             <w:pPr>
               <w:rPr>
-                <w:rFonts w:ascii="Aptos" w:hAnsi="Aptos" w:eastAsia="Aptos" w:cs="Aptos" w:asciiTheme="minorAscii" w:hAnsiTheme="minorAscii" w:eastAsiaTheme="minorAscii" w:cstheme="minorAscii"/>
                 <w:color w:val="000000" w:themeColor="text1"/>
               </w:rPr>
             </w:pPr>
             <w:r>
               <w:rPr>
-                <w:rFonts w:ascii="Aptos" w:hAnsi="Aptos" w:eastAsia="Aptos" w:cs="Aptos" w:asciiTheme="minorAscii" w:hAnsiTheme="minorAscii" w:eastAsiaTheme="minorAscii" w:cstheme="minorAscii"/>
-                <w:color w:val="000000" w:themeColor="text1" w:themeTint="FF" w:themeShade="FF"/>
+                <w:color w:val="000000" w:themeColor="text1"/>
               </w:rPr>
               <w:t>April</w:t>
             </w:r>
@@ -943,22 +650,19 @@
           <w:tcPr>
             <w:tcW w:w="2340" w:type="dxa"/>
             <w:tcBorders>
-              <w:top w:val="none" w:color="000000" w:themeColor="text1" w:sz="12" w:space="0"/>
-              <w:bottom w:val="single" w:color="000000" w:themeColor="text1" w:sz="12" w:space="0"/>
+              <w:top w:val="none" w:sz="12" w:space="0" w:color="000000" w:themeColor="text1"/>
+              <w:bottom w:val="single" w:sz="12" w:space="0" w:color="000000" w:themeColor="text1"/>
             </w:tcBorders>
-            <w:tcMar/>
           </w:tcPr>
           <w:p>
             <w:pPr>
               <w:rPr>
-                <w:rFonts w:ascii="Aptos" w:hAnsi="Aptos" w:eastAsia="Aptos" w:cs="Aptos" w:asciiTheme="minorAscii" w:hAnsiTheme="minorAscii" w:eastAsiaTheme="minorAscii" w:cstheme="minorAscii"/>
                 <w:color w:val="000000" w:themeColor="text1"/>
               </w:rPr>
             </w:pPr>
             <w:r>
               <w:rPr>
-                <w:rFonts w:ascii="Aptos" w:hAnsi="Aptos" w:eastAsia="Aptos" w:cs="Aptos" w:asciiTheme="minorAscii" w:hAnsiTheme="minorAscii" w:eastAsiaTheme="minorAscii" w:cstheme="minorAscii"/>
-                <w:color w:val="000000" w:themeColor="text1" w:themeTint="FF" w:themeShade="FF"/>
+                <w:color w:val="000000" w:themeColor="text1"/>
               </w:rPr>
               <w:t>May</w:t>
             </w:r>
@@ -973,21 +677,18 @@
           <w:tcPr>
             <w:tcW w:w="2340" w:type="dxa"/>
             <w:tcBorders>
-              <w:top w:val="single" w:color="000000" w:themeColor="text1" w:sz="12" w:space="0"/>
+              <w:top w:val="single" w:sz="12" w:space="0" w:color="000000" w:themeColor="text1"/>
             </w:tcBorders>
-            <w:tcMar/>
           </w:tcPr>
           <w:p>
             <w:pPr>
               <w:rPr>
-                <w:rFonts w:ascii="Aptos" w:hAnsi="Aptos" w:eastAsia="Aptos" w:cs="Aptos" w:asciiTheme="minorAscii" w:hAnsiTheme="minorAscii" w:eastAsiaTheme="minorAscii" w:cstheme="minorAscii"/>
                 <w:color w:val="000000" w:themeColor="text1"/>
               </w:rPr>
             </w:pPr>
             <w:r>
               <w:rPr>
-                <w:rFonts w:ascii="Aptos" w:hAnsi="Aptos" w:eastAsia="Aptos" w:cs="Aptos" w:asciiTheme="minorAscii" w:hAnsiTheme="minorAscii" w:eastAsiaTheme="minorAscii" w:cstheme="minorAscii"/>
-                <w:color w:val="000000" w:themeColor="text1" w:themeTint="FF" w:themeShade="FF"/>
+                <w:color w:val="000000" w:themeColor="text1"/>
               </w:rPr>
               <w:t xml:space="preserve">2/10 </w:t>
             </w:r>
@@ -997,21 +698,18 @@
           <w:tcPr>
             <w:tcW w:w="2340" w:type="dxa"/>
             <w:tcBorders>
-              <w:top w:val="single" w:color="000000" w:themeColor="text1" w:sz="12" w:space="0"/>
+              <w:top w:val="single" w:sz="12" w:space="0" w:color="000000" w:themeColor="text1"/>
             </w:tcBorders>
-            <w:tcMar/>
           </w:tcPr>
           <w:p>
             <w:pPr>
               <w:rPr>
-                <w:rFonts w:ascii="Aptos" w:hAnsi="Aptos" w:eastAsia="Aptos" w:cs="Aptos" w:asciiTheme="minorAscii" w:hAnsiTheme="minorAscii" w:eastAsiaTheme="minorAscii" w:cstheme="minorAscii"/>
                 <w:color w:val="000000" w:themeColor="text1"/>
               </w:rPr>
             </w:pPr>
             <w:r>
               <w:rPr>
-                <w:rFonts w:ascii="Aptos" w:hAnsi="Aptos" w:eastAsia="Aptos" w:cs="Aptos" w:asciiTheme="minorAscii" w:hAnsiTheme="minorAscii" w:eastAsiaTheme="minorAscii" w:cstheme="minorAscii"/>
-                <w:color w:val="000000" w:themeColor="text1" w:themeTint="FF" w:themeShade="FF"/>
+                <w:color w:val="000000" w:themeColor="text1"/>
               </w:rPr>
               <w:t>3/3</w:t>
             </w:r>
@@ -1021,21 +719,18 @@
           <w:tcPr>
             <w:tcW w:w="2340" w:type="dxa"/>
             <w:tcBorders>
-              <w:top w:val="single" w:color="000000" w:themeColor="text1" w:sz="12" w:space="0"/>
+              <w:top w:val="single" w:sz="12" w:space="0" w:color="000000" w:themeColor="text1"/>
             </w:tcBorders>
-            <w:tcMar/>
           </w:tcPr>
           <w:p>
             <w:pPr>
               <w:rPr>
-                <w:rFonts w:ascii="Aptos" w:hAnsi="Aptos" w:eastAsia="Aptos" w:cs="Aptos" w:asciiTheme="minorAscii" w:hAnsiTheme="minorAscii" w:eastAsiaTheme="minorAscii" w:cstheme="minorAscii"/>
                 <w:color w:val="000000" w:themeColor="text1"/>
               </w:rPr>
             </w:pPr>
             <w:r>
               <w:rPr>
-                <w:rFonts w:ascii="Aptos" w:hAnsi="Aptos" w:eastAsia="Aptos" w:cs="Aptos" w:asciiTheme="minorAscii" w:hAnsiTheme="minorAscii" w:eastAsiaTheme="minorAscii" w:cstheme="minorAscii"/>
-                <w:color w:val="000000" w:themeColor="text1" w:themeTint="FF" w:themeShade="FF"/>
+                <w:color w:val="000000" w:themeColor="text1"/>
               </w:rPr>
               <w:t>4/7</w:t>
             </w:r>
@@ -1045,21 +740,18 @@
           <w:tcPr>
             <w:tcW w:w="2340" w:type="dxa"/>
             <w:tcBorders>
-              <w:top w:val="single" w:color="000000" w:themeColor="text1" w:sz="12" w:space="0"/>
+              <w:top w:val="single" w:sz="12" w:space="0" w:color="000000" w:themeColor="text1"/>
             </w:tcBorders>
-            <w:tcMar/>
           </w:tcPr>
           <w:p>
             <w:pPr>
               <w:rPr>
-                <w:rFonts w:ascii="Aptos" w:hAnsi="Aptos" w:eastAsia="Aptos" w:cs="Aptos" w:asciiTheme="minorAscii" w:hAnsiTheme="minorAscii" w:eastAsiaTheme="minorAscii" w:cstheme="minorAscii"/>
                 <w:color w:val="000000" w:themeColor="text1"/>
               </w:rPr>
             </w:pPr>
             <w:r>
               <w:rPr>
-                <w:rFonts w:ascii="Aptos" w:hAnsi="Aptos" w:eastAsia="Aptos" w:cs="Aptos" w:asciiTheme="minorAscii" w:hAnsiTheme="minorAscii" w:eastAsiaTheme="minorAscii" w:cstheme="minorAscii"/>
-                <w:color w:val="000000" w:themeColor="text1" w:themeTint="FF" w:themeShade="FF"/>
+                <w:color w:val="000000" w:themeColor="text1"/>
               </w:rPr>
               <w:t>5/5</w:t>
             </w:r>
@@ -1073,19 +765,16 @@
         <w:tc>
           <w:tcPr>
             <w:tcW w:w="2340" w:type="dxa"/>
-            <w:tcMar/>
           </w:tcPr>
           <w:p>
             <w:pPr>
               <w:rPr>
-                <w:rFonts w:ascii="Aptos" w:hAnsi="Aptos" w:eastAsia="Aptos" w:cs="Aptos" w:asciiTheme="minorAscii" w:hAnsiTheme="minorAscii" w:eastAsiaTheme="minorAscii" w:cstheme="minorAscii"/>
                 <w:color w:val="000000" w:themeColor="text1"/>
               </w:rPr>
             </w:pPr>
             <w:r>
               <w:rPr>
-                <w:rFonts w:ascii="Aptos" w:hAnsi="Aptos" w:eastAsia="Aptos" w:cs="Aptos" w:asciiTheme="minorAscii" w:hAnsiTheme="minorAscii" w:eastAsiaTheme="minorAscii" w:cstheme="minorAscii"/>
-                <w:color w:val="000000" w:themeColor="text1" w:themeTint="FF" w:themeShade="FF"/>
+                <w:color w:val="000000" w:themeColor="text1"/>
               </w:rPr>
               <w:t>2/17</w:t>
             </w:r>
@@ -1094,19 +783,16 @@
         <w:tc>
           <w:tcPr>
             <w:tcW w:w="2340" w:type="dxa"/>
-            <w:tcMar/>
           </w:tcPr>
           <w:p>
             <w:pPr>
               <w:rPr>
-                <w:rFonts w:ascii="Aptos" w:hAnsi="Aptos" w:eastAsia="Aptos" w:cs="Aptos" w:asciiTheme="minorAscii" w:hAnsiTheme="minorAscii" w:eastAsiaTheme="minorAscii" w:cstheme="minorAscii"/>
                 <w:color w:val="000000" w:themeColor="text1"/>
               </w:rPr>
             </w:pPr>
             <w:r>
               <w:rPr>
-                <w:rFonts w:ascii="Aptos" w:hAnsi="Aptos" w:eastAsia="Aptos" w:cs="Aptos" w:asciiTheme="minorAscii" w:hAnsiTheme="minorAscii" w:eastAsiaTheme="minorAscii" w:cstheme="minorAscii"/>
-                <w:color w:val="000000" w:themeColor="text1" w:themeTint="FF" w:themeShade="FF"/>
+                <w:color w:val="000000" w:themeColor="text1"/>
               </w:rPr>
               <w:t>3/10</w:t>
             </w:r>
@@ -1115,19 +801,16 @@
         <w:tc>
           <w:tcPr>
             <w:tcW w:w="2340" w:type="dxa"/>
-            <w:tcMar/>
           </w:tcPr>
           <w:p>
             <w:pPr>
               <w:rPr>
-                <w:rFonts w:ascii="Aptos" w:hAnsi="Aptos" w:eastAsia="Aptos" w:cs="Aptos" w:asciiTheme="minorAscii" w:hAnsiTheme="minorAscii" w:eastAsiaTheme="minorAscii" w:cstheme="minorAscii"/>
                 <w:color w:val="000000" w:themeColor="text1"/>
               </w:rPr>
             </w:pPr>
             <w:r>
               <w:rPr>
-                <w:rFonts w:ascii="Aptos" w:hAnsi="Aptos" w:eastAsia="Aptos" w:cs="Aptos" w:asciiTheme="minorAscii" w:hAnsiTheme="minorAscii" w:eastAsiaTheme="minorAscii" w:cstheme="minorAscii"/>
-                <w:color w:val="000000" w:themeColor="text1" w:themeTint="FF" w:themeShade="FF"/>
+                <w:color w:val="000000" w:themeColor="text1"/>
               </w:rPr>
               <w:t>4/14</w:t>
             </w:r>
@@ -1136,19 +819,16 @@
         <w:tc>
           <w:tcPr>
             <w:tcW w:w="2340" w:type="dxa"/>
-            <w:tcMar/>
           </w:tcPr>
           <w:p>
             <w:pPr>
               <w:rPr>
-                <w:rFonts w:ascii="Aptos" w:hAnsi="Aptos" w:eastAsia="Aptos" w:cs="Aptos" w:asciiTheme="minorAscii" w:hAnsiTheme="minorAscii" w:eastAsiaTheme="minorAscii" w:cstheme="minorAscii"/>
                 <w:color w:val="000000" w:themeColor="text1"/>
               </w:rPr>
             </w:pPr>
             <w:r>
               <w:rPr>
-                <w:rFonts w:ascii="Aptos" w:hAnsi="Aptos" w:eastAsia="Aptos" w:cs="Aptos" w:asciiTheme="minorAscii" w:hAnsiTheme="minorAscii" w:eastAsiaTheme="minorAscii" w:cstheme="minorAscii"/>
-                <w:color w:val="000000" w:themeColor="text1" w:themeTint="FF" w:themeShade="FF"/>
+                <w:color w:val="000000" w:themeColor="text1"/>
               </w:rPr>
               <w:t>5/12</w:t>
             </w:r>
@@ -1162,19 +842,16 @@
         <w:tc>
           <w:tcPr>
             <w:tcW w:w="2340" w:type="dxa"/>
-            <w:tcMar/>
           </w:tcPr>
           <w:p>
             <w:pPr>
               <w:rPr>
-                <w:rFonts w:ascii="Aptos" w:hAnsi="Aptos" w:eastAsia="Aptos" w:cs="Aptos" w:asciiTheme="minorAscii" w:hAnsiTheme="minorAscii" w:eastAsiaTheme="minorAscii" w:cstheme="minorAscii"/>
                 <w:color w:val="000000" w:themeColor="text1"/>
               </w:rPr>
             </w:pPr>
             <w:r>
               <w:rPr>
-                <w:rFonts w:ascii="Aptos" w:hAnsi="Aptos" w:eastAsia="Aptos" w:cs="Aptos" w:asciiTheme="minorAscii" w:hAnsiTheme="minorAscii" w:eastAsiaTheme="minorAscii" w:cstheme="minorAscii"/>
-                <w:color w:val="000000" w:themeColor="text1" w:themeTint="FF" w:themeShade="FF"/>
+                <w:color w:val="000000" w:themeColor="text1"/>
               </w:rPr>
               <w:t>2/24</w:t>
             </w:r>
@@ -1183,19 +860,16 @@
         <w:tc>
           <w:tcPr>
             <w:tcW w:w="2340" w:type="dxa"/>
-            <w:tcMar/>
           </w:tcPr>
           <w:p>
             <w:pPr>
               <w:rPr>
-                <w:rFonts w:ascii="Aptos" w:hAnsi="Aptos" w:eastAsia="Aptos" w:cs="Aptos" w:asciiTheme="minorAscii" w:hAnsiTheme="minorAscii" w:eastAsiaTheme="minorAscii" w:cstheme="minorAscii"/>
                 <w:color w:val="000000" w:themeColor="text1"/>
               </w:rPr>
             </w:pPr>
             <w:r>
               <w:rPr>
-                <w:rFonts w:ascii="Aptos" w:hAnsi="Aptos" w:eastAsia="Aptos" w:cs="Aptos" w:asciiTheme="minorAscii" w:hAnsiTheme="minorAscii" w:eastAsiaTheme="minorAscii" w:cstheme="minorAscii"/>
-                <w:color w:val="000000" w:themeColor="text1" w:themeTint="FF" w:themeShade="FF"/>
+                <w:color w:val="000000" w:themeColor="text1"/>
               </w:rPr>
               <w:t>3/17</w:t>
             </w:r>
@@ -1204,19 +878,16 @@
         <w:tc>
           <w:tcPr>
             <w:tcW w:w="2340" w:type="dxa"/>
-            <w:tcMar/>
           </w:tcPr>
           <w:p>
             <w:pPr>
               <w:rPr>
-                <w:rFonts w:ascii="Aptos" w:hAnsi="Aptos" w:eastAsia="Aptos" w:cs="Aptos" w:asciiTheme="minorAscii" w:hAnsiTheme="minorAscii" w:eastAsiaTheme="minorAscii" w:cstheme="minorAscii"/>
                 <w:color w:val="000000" w:themeColor="text1"/>
               </w:rPr>
             </w:pPr>
             <w:r>
               <w:rPr>
-                <w:rFonts w:ascii="Aptos" w:hAnsi="Aptos" w:eastAsia="Aptos" w:cs="Aptos" w:asciiTheme="minorAscii" w:hAnsiTheme="minorAscii" w:eastAsiaTheme="minorAscii" w:cstheme="minorAscii"/>
-                <w:color w:val="000000" w:themeColor="text1" w:themeTint="FF" w:themeShade="FF"/>
+                <w:color w:val="000000" w:themeColor="text1"/>
               </w:rPr>
               <w:t>4/21</w:t>
             </w:r>
@@ -1225,12 +896,10 @@
         <w:tc>
           <w:tcPr>
             <w:tcW w:w="2340" w:type="dxa"/>
-            <w:tcMar/>
           </w:tcPr>
           <w:p>
             <w:pPr>
               <w:rPr>
-                <w:rFonts w:ascii="Aptos" w:hAnsi="Aptos" w:eastAsia="Aptos" w:cs="Aptos" w:asciiTheme="minorAscii" w:hAnsiTheme="minorAscii" w:eastAsiaTheme="minorAscii" w:cstheme="minorAscii"/>
                 <w:color w:val="000000" w:themeColor="text1"/>
               </w:rPr>
             </w:pPr>
@@ -1244,12 +913,10 @@
         <w:tc>
           <w:tcPr>
             <w:tcW w:w="2340" w:type="dxa"/>
-            <w:tcMar/>
           </w:tcPr>
           <w:p>
             <w:pPr>
               <w:rPr>
-                <w:rFonts w:ascii="Aptos" w:hAnsi="Aptos" w:eastAsia="Aptos" w:cs="Aptos" w:asciiTheme="minorAscii" w:hAnsiTheme="minorAscii" w:eastAsiaTheme="minorAscii" w:cstheme="minorAscii"/>
                 <w:color w:val="000000" w:themeColor="text1"/>
               </w:rPr>
             </w:pPr>
@@ -1258,19 +925,16 @@
         <w:tc>
           <w:tcPr>
             <w:tcW w:w="2340" w:type="dxa"/>
-            <w:tcMar/>
           </w:tcPr>
           <w:p>
             <w:pPr>
               <w:rPr>
-                <w:rFonts w:ascii="Aptos" w:hAnsi="Aptos" w:eastAsia="Aptos" w:cs="Aptos" w:asciiTheme="minorAscii" w:hAnsiTheme="minorAscii" w:eastAsiaTheme="minorAscii" w:cstheme="minorAscii"/>
                 <w:color w:val="000000" w:themeColor="text1"/>
               </w:rPr>
             </w:pPr>
             <w:r>
               <w:rPr>
-                <w:rFonts w:ascii="Aptos" w:hAnsi="Aptos" w:eastAsia="Aptos" w:cs="Aptos" w:asciiTheme="minorAscii" w:hAnsiTheme="minorAscii" w:eastAsiaTheme="minorAscii" w:cstheme="minorAscii"/>
-                <w:color w:val="000000" w:themeColor="text1" w:themeTint="FF" w:themeShade="FF"/>
+                <w:color w:val="000000" w:themeColor="text1"/>
               </w:rPr>
               <w:t>3/24</w:t>
             </w:r>
@@ -1279,19 +943,16 @@
         <w:tc>
           <w:tcPr>
             <w:tcW w:w="2340" w:type="dxa"/>
-            <w:tcMar/>
           </w:tcPr>
           <w:p>
             <w:pPr>
               <w:rPr>
-                <w:rFonts w:ascii="Aptos" w:hAnsi="Aptos" w:eastAsia="Aptos" w:cs="Aptos" w:asciiTheme="minorAscii" w:hAnsiTheme="minorAscii" w:eastAsiaTheme="minorAscii" w:cstheme="minorAscii"/>
                 <w:color w:val="000000" w:themeColor="text1"/>
               </w:rPr>
             </w:pPr>
             <w:r>
               <w:rPr>
-                <w:rFonts w:ascii="Aptos" w:hAnsi="Aptos" w:eastAsia="Aptos" w:cs="Aptos" w:asciiTheme="minorAscii" w:hAnsiTheme="minorAscii" w:eastAsiaTheme="minorAscii" w:cstheme="minorAscii"/>
-                <w:color w:val="000000" w:themeColor="text1" w:themeTint="FF" w:themeShade="FF"/>
+                <w:color w:val="000000" w:themeColor="text1"/>
               </w:rPr>
               <w:t>4/28</w:t>
             </w:r>
@@ -1300,12 +961,10 @@
         <w:tc>
           <w:tcPr>
             <w:tcW w:w="2340" w:type="dxa"/>
-            <w:tcMar/>
           </w:tcPr>
           <w:p>
             <w:pPr>
               <w:rPr>
-                <w:rFonts w:ascii="Aptos" w:hAnsi="Aptos" w:eastAsia="Aptos" w:cs="Aptos" w:asciiTheme="minorAscii" w:hAnsiTheme="minorAscii" w:eastAsiaTheme="minorAscii" w:cstheme="minorAscii"/>
                 <w:color w:val="000000" w:themeColor="text1"/>
               </w:rPr>
             </w:pPr>
@@ -1319,12 +978,10 @@
         <w:tc>
           <w:tcPr>
             <w:tcW w:w="2340" w:type="dxa"/>
-            <w:tcMar/>
           </w:tcPr>
           <w:p>
             <w:pPr>
               <w:rPr>
-                <w:rFonts w:ascii="Aptos" w:hAnsi="Aptos" w:eastAsia="Aptos" w:cs="Aptos" w:asciiTheme="minorAscii" w:hAnsiTheme="minorAscii" w:eastAsiaTheme="minorAscii" w:cstheme="minorAscii"/>
                 <w:color w:val="000000" w:themeColor="text1"/>
               </w:rPr>
             </w:pPr>
@@ -1333,19 +990,16 @@
         <w:tc>
           <w:tcPr>
             <w:tcW w:w="2340" w:type="dxa"/>
-            <w:tcMar/>
           </w:tcPr>
           <w:p>
             <w:pPr>
               <w:rPr>
-                <w:rFonts w:ascii="Aptos" w:hAnsi="Aptos" w:eastAsia="Aptos" w:cs="Aptos" w:asciiTheme="minorAscii" w:hAnsiTheme="minorAscii" w:eastAsiaTheme="minorAscii" w:cstheme="minorAscii"/>
                 <w:color w:val="000000" w:themeColor="text1"/>
               </w:rPr>
             </w:pPr>
             <w:r>
               <w:rPr>
-                <w:rFonts w:ascii="Aptos" w:hAnsi="Aptos" w:eastAsia="Aptos" w:cs="Aptos" w:asciiTheme="minorAscii" w:hAnsiTheme="minorAscii" w:eastAsiaTheme="minorAscii" w:cstheme="minorAscii"/>
-                <w:color w:val="000000" w:themeColor="text1" w:themeTint="FF" w:themeShade="FF"/>
+                <w:color w:val="000000" w:themeColor="text1"/>
               </w:rPr>
               <w:t>3/31</w:t>
             </w:r>
@@ -1354,12 +1008,10 @@
         <w:tc>
           <w:tcPr>
             <w:tcW w:w="2340" w:type="dxa"/>
-            <w:tcMar/>
           </w:tcPr>
           <w:p>
             <w:pPr>
               <w:rPr>
-                <w:rFonts w:ascii="Aptos" w:hAnsi="Aptos" w:eastAsia="Aptos" w:cs="Aptos" w:asciiTheme="minorAscii" w:hAnsiTheme="minorAscii" w:eastAsiaTheme="minorAscii" w:cstheme="minorAscii"/>
                 <w:color w:val="000000" w:themeColor="text1"/>
               </w:rPr>
             </w:pPr>
@@ -1368,12 +1020,10 @@
         <w:tc>
           <w:tcPr>
             <w:tcW w:w="2340" w:type="dxa"/>
-            <w:tcMar/>
           </w:tcPr>
           <w:p>
             <w:pPr>
               <w:rPr>
-                <w:rFonts w:ascii="Aptos" w:hAnsi="Aptos" w:eastAsia="Aptos" w:cs="Aptos" w:asciiTheme="minorAscii" w:hAnsiTheme="minorAscii" w:eastAsiaTheme="minorAscii" w:cstheme="minorAscii"/>
                 <w:color w:val="000000" w:themeColor="text1"/>
               </w:rPr>
             </w:pPr>
@@ -1384,18 +1034,16 @@
     <w:p>
       <w:pPr>
         <w:rPr>
-          <w:rFonts w:ascii="Aptos" w:hAnsi="Aptos" w:eastAsia="Aptos" w:cs="Aptos" w:asciiTheme="minorAscii" w:hAnsiTheme="minorAscii" w:eastAsiaTheme="minorAscii" w:cstheme="minorAscii"/>
-          <w:i w:val="1"/>
-          <w:iCs w:val="1"/>
-          <w:color w:val="000000" w:themeColor="text1"/>
-        </w:rPr>
-      </w:pPr>
-      <w:r>
-        <w:rPr>
-          <w:rFonts w:ascii="Aptos" w:hAnsi="Aptos" w:eastAsia="Aptos" w:cs="Aptos" w:asciiTheme="minorAscii" w:hAnsiTheme="minorAscii" w:eastAsiaTheme="minorAscii" w:cstheme="minorAscii"/>
-          <w:i w:val="1"/>
-          <w:iCs w:val="1"/>
-          <w:color w:val="000000" w:themeColor="text1" w:themeTint="FF" w:themeShade="FF"/>
+          <w:i/>
+          <w:iCs/>
+          <w:color w:val="000000" w:themeColor="text1"/>
+        </w:rPr>
+      </w:pPr>
+      <w:r>
+        <w:rPr>
+          <w:i/>
+          <w:iCs/>
+          <w:color w:val="000000" w:themeColor="text1"/>
         </w:rPr>
         <w:t>Presentation Dates:</w:t>
       </w:r>
@@ -1403,223 +1051,111 @@
     <w:p>
       <w:pPr>
         <w:rPr>
-          <w:rFonts w:ascii="Aptos" w:hAnsi="Aptos" w:eastAsia="Aptos" w:cs="Aptos" w:asciiTheme="minorAscii" w:hAnsiTheme="minorAscii" w:eastAsiaTheme="minorAscii" w:cstheme="minorAscii"/>
-          <w:color w:val="000000" w:themeColor="text1"/>
-        </w:rPr>
-      </w:pPr>
-      <w:r>
-        <w:rPr>
-          <w:rFonts w:ascii="Aptos" w:hAnsi="Aptos" w:eastAsia="Aptos" w:cs="Aptos" w:asciiTheme="minorAscii" w:hAnsiTheme="minorAscii" w:eastAsiaTheme="minorAscii" w:cstheme="minorAscii"/>
-          <w:color w:val="000000" w:themeColor="text1" w:themeTint="FF" w:themeShade="FF"/>
+          <w:color w:val="000000" w:themeColor="text1"/>
+        </w:rPr>
+      </w:pPr>
+      <w:r>
+        <w:rPr>
+          <w:color w:val="000000" w:themeColor="text1"/>
           <w:u w:val="single"/>
         </w:rPr>
         <w:t>2/10</w:t>
       </w:r>
       <w:r>
         <w:rPr>
-          <w:rFonts w:ascii="Aptos" w:hAnsi="Aptos" w:eastAsia="Aptos" w:cs="Aptos" w:asciiTheme="minorAscii" w:hAnsiTheme="minorAscii" w:eastAsiaTheme="minorAscii" w:cstheme="minorAscii"/>
-          <w:color w:val="000000" w:themeColor="text1" w:themeTint="FF" w:themeShade="FF"/>
-        </w:rPr>
-        <w:t xml:space="preserve">: </w:t>
-      </w:r>
-      <w:r>
-        <w:rPr>
-          <w:rFonts w:ascii="Aptos" w:hAnsi="Aptos" w:eastAsia="Aptos" w:cs="Aptos" w:asciiTheme="minorAscii" w:hAnsiTheme="minorAscii" w:eastAsiaTheme="minorAscii" w:cstheme="minorAscii"/>
-          <w:color w:val="000000" w:themeColor="text1" w:themeTint="FF" w:themeShade="FF"/>
-        </w:rPr>
-        <w:t>Phase 1 Presentation</w:t>
-      </w:r>
-    </w:p>
-    <w:p>
-      <w:pPr>
-        <w:rPr>
-          <w:rFonts w:ascii="Aptos" w:hAnsi="Aptos" w:eastAsia="Aptos" w:cs="Aptos" w:asciiTheme="minorAscii" w:hAnsiTheme="minorAscii" w:eastAsiaTheme="minorAscii" w:cstheme="minorAscii"/>
-          <w:color w:val="000000" w:themeColor="text1"/>
-        </w:rPr>
-      </w:pPr>
-      <w:r>
-        <w:rPr>
-          <w:rFonts w:ascii="Aptos" w:hAnsi="Aptos" w:eastAsia="Aptos" w:cs="Aptos" w:asciiTheme="minorAscii" w:hAnsiTheme="minorAscii" w:eastAsiaTheme="minorAscii" w:cstheme="minorAscii"/>
-          <w:color w:val="000000" w:themeColor="text1" w:themeTint="FF" w:themeShade="FF"/>
+          <w:color w:val="000000" w:themeColor="text1"/>
+        </w:rPr>
+        <w:t>: Phase 1 Presentation</w:t>
+      </w:r>
+    </w:p>
+    <w:p>
+      <w:pPr>
+        <w:rPr>
+          <w:color w:val="000000" w:themeColor="text1"/>
+        </w:rPr>
+      </w:pPr>
+      <w:r>
+        <w:rPr>
+          <w:color w:val="000000" w:themeColor="text1"/>
           <w:u w:val="single"/>
         </w:rPr>
-        <w:t>3</w:t>
-      </w:r>
-      <w:r>
-        <w:rPr>
-          <w:rFonts w:ascii="Aptos" w:hAnsi="Aptos" w:eastAsia="Aptos" w:cs="Aptos" w:asciiTheme="minorAscii" w:hAnsiTheme="minorAscii" w:eastAsiaTheme="minorAscii" w:cstheme="minorAscii"/>
-          <w:color w:val="000000" w:themeColor="text1" w:themeTint="FF" w:themeShade="FF"/>
+        <w:t>3/10</w:t>
+      </w:r>
+      <w:r>
+        <w:rPr>
+          <w:color w:val="000000" w:themeColor="text1"/>
+        </w:rPr>
+        <w:t>: Phase 2 Presentation</w:t>
+      </w:r>
+    </w:p>
+    <w:p>
+      <w:pPr>
+        <w:rPr>
+          <w:color w:val="000000" w:themeColor="text1"/>
+        </w:rPr>
+      </w:pPr>
+      <w:r>
+        <w:rPr>
+          <w:color w:val="000000" w:themeColor="text1"/>
           <w:u w:val="single"/>
         </w:rPr>
-        <w:t>/10</w:t>
-      </w:r>
-      <w:r>
-        <w:rPr>
-          <w:rFonts w:ascii="Aptos" w:hAnsi="Aptos" w:eastAsia="Aptos" w:cs="Aptos" w:asciiTheme="minorAscii" w:hAnsiTheme="minorAscii" w:eastAsiaTheme="minorAscii" w:cstheme="minorAscii"/>
-          <w:color w:val="000000" w:themeColor="text1" w:themeTint="FF" w:themeShade="FF"/>
-        </w:rPr>
-        <w:t>: Phase 2 Presentation</w:t>
-      </w:r>
-    </w:p>
-    <w:p>
-      <w:pPr>
-        <w:rPr>
-          <w:rFonts w:ascii="Aptos" w:hAnsi="Aptos" w:eastAsia="Aptos" w:cs="Aptos" w:asciiTheme="minorAscii" w:hAnsiTheme="minorAscii" w:eastAsiaTheme="minorAscii" w:cstheme="minorAscii"/>
-          <w:color w:val="000000" w:themeColor="text1"/>
-        </w:rPr>
-      </w:pPr>
-      <w:r>
-        <w:rPr>
-          <w:rFonts w:ascii="Aptos" w:hAnsi="Aptos" w:eastAsia="Aptos" w:cs="Aptos" w:asciiTheme="minorAscii" w:hAnsiTheme="minorAscii" w:eastAsiaTheme="minorAscii" w:cstheme="minorAscii"/>
-          <w:color w:val="000000" w:themeColor="text1" w:themeTint="FF" w:themeShade="FF"/>
+        <w:t>4/14</w:t>
+      </w:r>
+      <w:r>
+        <w:rPr>
+          <w:color w:val="000000" w:themeColor="text1"/>
+        </w:rPr>
+        <w:t>: Phase 3 Presentation</w:t>
+      </w:r>
+    </w:p>
+    <w:p>
+      <w:pPr>
+        <w:rPr>
+          <w:color w:val="000000" w:themeColor="text1"/>
+        </w:rPr>
+      </w:pPr>
+      <w:r>
+        <w:rPr>
+          <w:color w:val="000000" w:themeColor="text1"/>
           <w:u w:val="single"/>
         </w:rPr>
-        <w:t>4</w:t>
-      </w:r>
-      <w:r>
-        <w:rPr>
-          <w:rFonts w:ascii="Aptos" w:hAnsi="Aptos" w:eastAsia="Aptos" w:cs="Aptos" w:asciiTheme="minorAscii" w:hAnsiTheme="minorAscii" w:eastAsiaTheme="minorAscii" w:cstheme="minorAscii"/>
-          <w:color w:val="000000" w:themeColor="text1" w:themeTint="FF" w:themeShade="FF"/>
+        <w:t>5/5</w:t>
+      </w:r>
+      <w:r>
+        <w:rPr>
+          <w:color w:val="000000" w:themeColor="text1"/>
+        </w:rPr>
+        <w:t>: Phase 4 Presentation</w:t>
+      </w:r>
+    </w:p>
+    <w:p>
+      <w:pPr>
+        <w:rPr>
+          <w:color w:val="000000" w:themeColor="text1"/>
+        </w:rPr>
+      </w:pPr>
+      <w:r>
+        <w:rPr>
+          <w:color w:val="000000" w:themeColor="text1"/>
           <w:u w:val="single"/>
         </w:rPr>
-        <w:t>/1</w:t>
-      </w:r>
-      <w:r>
-        <w:rPr>
-          <w:rFonts w:ascii="Aptos" w:hAnsi="Aptos" w:eastAsia="Aptos" w:cs="Aptos" w:asciiTheme="minorAscii" w:hAnsiTheme="minorAscii" w:eastAsiaTheme="minorAscii" w:cstheme="minorAscii"/>
-          <w:color w:val="000000" w:themeColor="text1" w:themeTint="FF" w:themeShade="FF"/>
-          <w:u w:val="single"/>
-        </w:rPr>
-        <w:t>4</w:t>
-      </w:r>
-      <w:r>
-        <w:rPr>
-          <w:rFonts w:ascii="Aptos" w:hAnsi="Aptos" w:eastAsia="Aptos" w:cs="Aptos" w:asciiTheme="minorAscii" w:hAnsiTheme="minorAscii" w:eastAsiaTheme="minorAscii" w:cstheme="minorAscii"/>
-          <w:color w:val="000000" w:themeColor="text1" w:themeTint="FF" w:themeShade="FF"/>
-        </w:rPr>
-        <w:t xml:space="preserve">: Phase </w:t>
-      </w:r>
-      <w:r>
-        <w:rPr>
-          <w:rFonts w:ascii="Aptos" w:hAnsi="Aptos" w:eastAsia="Aptos" w:cs="Aptos" w:asciiTheme="minorAscii" w:hAnsiTheme="minorAscii" w:eastAsiaTheme="minorAscii" w:cstheme="minorAscii"/>
-          <w:color w:val="000000" w:themeColor="text1" w:themeTint="FF" w:themeShade="FF"/>
-        </w:rPr>
-        <w:t>3</w:t>
-      </w:r>
-      <w:r>
-        <w:rPr>
-          <w:rFonts w:ascii="Aptos" w:hAnsi="Aptos" w:eastAsia="Aptos" w:cs="Aptos" w:asciiTheme="minorAscii" w:hAnsiTheme="minorAscii" w:eastAsiaTheme="minorAscii" w:cstheme="minorAscii"/>
-          <w:color w:val="000000" w:themeColor="text1" w:themeTint="FF" w:themeShade="FF"/>
-        </w:rPr>
-        <w:t xml:space="preserve"> Presentation</w:t>
-      </w:r>
-    </w:p>
-    <w:p>
-      <w:pPr>
-        <w:rPr>
-          <w:rFonts w:ascii="Aptos" w:hAnsi="Aptos" w:eastAsia="Aptos" w:cs="Aptos" w:asciiTheme="minorAscii" w:hAnsiTheme="minorAscii" w:eastAsiaTheme="minorAscii" w:cstheme="minorAscii"/>
-          <w:color w:val="000000" w:themeColor="text1"/>
-        </w:rPr>
-      </w:pPr>
-      <w:r>
-        <w:rPr>
-          <w:rFonts w:ascii="Aptos" w:hAnsi="Aptos" w:eastAsia="Aptos" w:cs="Aptos" w:asciiTheme="minorAscii" w:hAnsiTheme="minorAscii" w:eastAsiaTheme="minorAscii" w:cstheme="minorAscii"/>
-          <w:color w:val="000000" w:themeColor="text1" w:themeTint="FF" w:themeShade="FF"/>
-          <w:u w:val="single"/>
-        </w:rPr>
-        <w:t>5</w:t>
-      </w:r>
-      <w:r>
-        <w:rPr>
-          <w:rFonts w:ascii="Aptos" w:hAnsi="Aptos" w:eastAsia="Aptos" w:cs="Aptos" w:asciiTheme="minorAscii" w:hAnsiTheme="minorAscii" w:eastAsiaTheme="minorAscii" w:cstheme="minorAscii"/>
-          <w:color w:val="000000" w:themeColor="text1" w:themeTint="FF" w:themeShade="FF"/>
-          <w:u w:val="single"/>
-        </w:rPr>
-        <w:t>/5</w:t>
-      </w:r>
-      <w:r>
-        <w:rPr>
-          <w:rFonts w:ascii="Aptos" w:hAnsi="Aptos" w:eastAsia="Aptos" w:cs="Aptos" w:asciiTheme="minorAscii" w:hAnsiTheme="minorAscii" w:eastAsiaTheme="minorAscii" w:cstheme="minorAscii"/>
-          <w:color w:val="000000" w:themeColor="text1" w:themeTint="FF" w:themeShade="FF"/>
-        </w:rPr>
-        <w:t>: Phase 4 Presentation</w:t>
-      </w:r>
-    </w:p>
-    <w:p>
-      <w:pPr>
-        <w:rPr>
-          <w:rFonts w:ascii="Aptos" w:hAnsi="Aptos" w:eastAsia="Aptos" w:cs="Aptos" w:asciiTheme="minorAscii" w:hAnsiTheme="minorAscii" w:eastAsiaTheme="minorAscii" w:cstheme="minorAscii"/>
-          <w:color w:val="000000" w:themeColor="text1"/>
-        </w:rPr>
-      </w:pPr>
-      <w:r>
-        <w:rPr>
-          <w:rFonts w:ascii="Aptos" w:hAnsi="Aptos" w:eastAsia="Aptos" w:cs="Aptos" w:asciiTheme="minorAscii" w:hAnsiTheme="minorAscii" w:eastAsiaTheme="minorAscii" w:cstheme="minorAscii"/>
-          <w:color w:val="000000" w:themeColor="text1" w:themeTint="FF" w:themeShade="FF"/>
-          <w:u w:val="single"/>
-        </w:rPr>
-        <w:t>5</w:t>
-      </w:r>
-      <w:r>
-        <w:rPr>
-          <w:rFonts w:ascii="Aptos" w:hAnsi="Aptos" w:eastAsia="Aptos" w:cs="Aptos" w:asciiTheme="minorAscii" w:hAnsiTheme="minorAscii" w:eastAsiaTheme="minorAscii" w:cstheme="minorAscii"/>
-          <w:color w:val="000000" w:themeColor="text1" w:themeTint="FF" w:themeShade="FF"/>
-          <w:u w:val="single"/>
-        </w:rPr>
-        <w:t>/12</w:t>
-      </w:r>
-      <w:r>
-        <w:rPr>
-          <w:rFonts w:ascii="Aptos" w:hAnsi="Aptos" w:eastAsia="Aptos" w:cs="Aptos" w:asciiTheme="minorAscii" w:hAnsiTheme="minorAscii" w:eastAsiaTheme="minorAscii" w:cstheme="minorAscii"/>
-          <w:color w:val="000000" w:themeColor="text1" w:themeTint="FF" w:themeShade="FF"/>
+        <w:t>5/12</w:t>
+      </w:r>
+      <w:r>
+        <w:rPr>
+          <w:color w:val="000000" w:themeColor="text1"/>
         </w:rPr>
         <w:t>: Final Project Presentation Video</w:t>
       </w:r>
     </w:p>
     <w:p>
-      <w:pPr>
-        <w:pStyle w:val="Normal"/>
-        <w:rPr>
-          <w:rFonts w:ascii="Aptos" w:hAnsi="Aptos" w:eastAsia="Aptos" w:cs="Aptos" w:asciiTheme="minorAscii" w:hAnsiTheme="minorAscii" w:eastAsiaTheme="minorAscii" w:cstheme="minorAscii"/>
-        </w:rPr>
-      </w:pPr>
-      <w:r>
-        <w:rPr>
-          <w:rFonts w:ascii="Aptos" w:hAnsi="Aptos" w:eastAsia="Aptos" w:cs="Aptos" w:asciiTheme="minorAscii" w:hAnsiTheme="minorAscii" w:eastAsiaTheme="minorAscii" w:cstheme="minorAscii"/>
-          <w:b w:val="1"/>
-          <w:bCs w:val="1"/>
-          <w:color w:val="000000" w:themeColor="text1" w:themeTint="FF" w:themeShade="FF"/>
+      <w:r>
+        <w:rPr>
+          <w:b/>
+          <w:bCs/>
+          <w:color w:val="000000" w:themeColor="text1"/>
         </w:rPr>
         <w:t>Acceptance Criteria</w:t>
-      </w:r>
-    </w:p>
-    <w:p>
-      <w:pPr>
-        <w:pStyle w:val="ListParagraph"/>
-        <w:numPr>
-          <w:ilvl w:val="0"/>
-          <w:numId w:val="4"/>
-        </w:numPr>
-        <w:suppressLineNumbers w:val="0"/>
-        <w:bidi w:val="0"/>
-        <w:spacing w:before="0" w:beforeAutospacing="off" w:after="160" w:afterAutospacing="off" w:line="279" w:lineRule="auto"/>
-        <w:ind w:right="0"/>
-        <w:jc w:val="left"/>
-        <w:rPr>
-          <w:rFonts w:ascii="Aptos" w:hAnsi="Aptos" w:eastAsia="Aptos" w:cs="Aptos" w:asciiTheme="minorAscii" w:hAnsiTheme="minorAscii" w:eastAsiaTheme="minorAscii" w:cstheme="minorAscii"/>
-          <w:b w:val="0"/>
-          <w:bCs w:val="0"/>
-          <w:color w:val="000000" w:themeColor="text1" w:themeTint="FF" w:themeShade="FF"/>
-        </w:rPr>
-      </w:pPr>
-      <w:r>
-        <w:rPr>
-          <w:rFonts w:ascii="Aptos" w:hAnsi="Aptos" w:eastAsia="Aptos" w:cs="Aptos" w:asciiTheme="minorAscii" w:hAnsiTheme="minorAscii" w:eastAsiaTheme="minorAscii" w:cstheme="minorAscii"/>
-          <w:b w:val="0"/>
-          <w:bCs w:val="0"/>
-          <w:color w:val="000000" w:themeColor="text1" w:themeTint="FF" w:themeShade="FF"/>
-        </w:rPr>
-        <w:t>Full stack development project that has both a front-end and back-end</w:t>
       </w:r>
     </w:p>
     <w:p>
@@ -1629,18 +1165,15 @@
           <w:ilvl w:val="0"/>
           <w:numId w:val="1"/>
         </w:numPr>
-        <w:spacing w:before="240" w:after="240"/>
-        <w:rPr>
-          <w:rFonts w:ascii="Aptos" w:hAnsi="Aptos" w:eastAsia="Aptos" w:cs="Aptos" w:asciiTheme="minorAscii" w:hAnsiTheme="minorAscii" w:eastAsiaTheme="minorAscii" w:cstheme="minorAscii"/>
-          <w:color w:val="000000" w:themeColor="text1"/>
-        </w:rPr>
-      </w:pPr>
-      <w:r>
-        <w:rPr>
-          <w:rFonts w:ascii="Aptos" w:hAnsi="Aptos" w:eastAsia="Aptos" w:cs="Aptos" w:asciiTheme="minorAscii" w:hAnsiTheme="minorAscii" w:eastAsiaTheme="minorAscii" w:cstheme="minorAscii"/>
-          <w:color w:val="000000" w:themeColor="text1" w:themeTint="FF" w:themeShade="FF"/>
-        </w:rPr>
-        <w:t>Utilizes cutting edge technologies in the project (ex. AI, ML, and Image Recognition)</w:t>
+        <w:rPr>
+          <w:color w:val="000000" w:themeColor="text1"/>
+        </w:rPr>
+      </w:pPr>
+      <w:r>
+        <w:rPr>
+          <w:color w:val="000000" w:themeColor="text1"/>
+        </w:rPr>
+        <w:t>Full stack development project that has both a front-end and back-end</w:t>
       </w:r>
     </w:p>
     <w:p>
@@ -1648,38 +1181,37 @@
         <w:pStyle w:val="ListParagraph"/>
         <w:numPr>
           <w:ilvl w:val="0"/>
-          <w:numId w:val="1"/>
+          <w:numId w:val="3"/>
         </w:numPr>
-        <w:suppressLineNumbers w:val="0"/>
-        <w:bidi w:val="0"/>
-        <w:spacing w:before="240" w:beforeAutospacing="off" w:after="240" w:afterAutospacing="off" w:line="279" w:lineRule="auto"/>
-        <w:ind w:left="720" w:right="0" w:hanging="360"/>
-        <w:jc w:val="left"/>
-        <w:rPr>
-          <w:rFonts w:ascii="Aptos" w:hAnsi="Aptos" w:eastAsia="Aptos" w:cs="Aptos" w:asciiTheme="minorAscii" w:hAnsiTheme="minorAscii" w:eastAsiaTheme="minorAscii" w:cstheme="minorAscii"/>
-          <w:color w:val="000000" w:themeColor="text1" w:themeTint="FF" w:themeShade="FF"/>
-        </w:rPr>
-      </w:pPr>
-      <w:r>
-        <w:rPr>
-          <w:rFonts w:ascii="Aptos" w:hAnsi="Aptos" w:eastAsia="Aptos" w:cs="Aptos" w:asciiTheme="minorAscii" w:hAnsiTheme="minorAscii" w:eastAsiaTheme="minorAscii" w:cstheme="minorAscii"/>
-          <w:color w:val="000000" w:themeColor="text1" w:themeTint="FF" w:themeShade="FF"/>
-        </w:rPr>
-        <w:t xml:space="preserve">Project has unique features that </w:t>
-      </w:r>
-      <w:r>
-        <w:rPr>
-          <w:rFonts w:ascii="Aptos" w:hAnsi="Aptos" w:eastAsia="Aptos" w:cs="Aptos" w:asciiTheme="minorAscii" w:hAnsiTheme="minorAscii" w:eastAsiaTheme="minorAscii" w:cstheme="minorAscii"/>
-          <w:color w:val="000000" w:themeColor="text1" w:themeTint="FF" w:themeShade="FF"/>
-        </w:rPr>
-        <w:t>differentiate</w:t>
-      </w:r>
-      <w:r>
-        <w:rPr>
-          <w:rFonts w:ascii="Aptos" w:hAnsi="Aptos" w:eastAsia="Aptos" w:cs="Aptos" w:asciiTheme="minorAscii" w:hAnsiTheme="minorAscii" w:eastAsiaTheme="minorAscii" w:cstheme="minorAscii"/>
-          <w:color w:val="000000" w:themeColor="text1" w:themeTint="FF" w:themeShade="FF"/>
-        </w:rPr>
-        <w:t xml:space="preserve"> it from other existing programs on the market</w:t>
+        <w:spacing w:before="240" w:after="240"/>
+        <w:rPr>
+          <w:color w:val="000000" w:themeColor="text1"/>
+        </w:rPr>
+      </w:pPr>
+      <w:r>
+        <w:rPr>
+          <w:color w:val="000000" w:themeColor="text1"/>
+        </w:rPr>
+        <w:t>Utilizes cutting edge technologies in the project (ex. AI, ML, and Image Recognition)</w:t>
+      </w:r>
+    </w:p>
+    <w:p>
+      <w:pPr>
+        <w:pStyle w:val="ListParagraph"/>
+        <w:numPr>
+          <w:ilvl w:val="0"/>
+          <w:numId w:val="3"/>
+        </w:numPr>
+        <w:spacing w:before="240" w:after="240"/>
+        <w:rPr>
+          <w:color w:val="000000" w:themeColor="text1"/>
+        </w:rPr>
+      </w:pPr>
+      <w:r>
+        <w:rPr>
+          <w:color w:val="000000" w:themeColor="text1"/>
+        </w:rPr>
+        <w:t>Project has unique features that differentiate it from other existing programs on the market</w:t>
       </w:r>
     </w:p>
     <w:p>
@@ -1687,7 +1219,6 @@
         <w:pStyle w:val="ListParagraph"/>
         <w:spacing w:before="240" w:after="240"/>
         <w:rPr>
-          <w:rFonts w:ascii="Aptos" w:hAnsi="Aptos" w:eastAsia="Aptos" w:cs="Aptos" w:asciiTheme="minorAscii" w:hAnsiTheme="minorAscii" w:eastAsiaTheme="minorAscii" w:cstheme="minorAscii"/>
           <w:color w:val="000000" w:themeColor="text1"/>
         </w:rPr>
       </w:pPr>
@@ -1696,18 +1227,16 @@
       <w:pPr>
         <w:spacing w:before="240" w:after="240"/>
         <w:rPr>
-          <w:rFonts w:ascii="Aptos" w:hAnsi="Aptos" w:eastAsia="Aptos" w:cs="Aptos" w:asciiTheme="minorAscii" w:hAnsiTheme="minorAscii" w:eastAsiaTheme="minorAscii" w:cstheme="minorAscii"/>
-          <w:b w:val="1"/>
-          <w:bCs w:val="1"/>
-          <w:color w:val="000000" w:themeColor="text1"/>
-        </w:rPr>
-      </w:pPr>
-      <w:r>
-        <w:rPr>
-          <w:rFonts w:ascii="Aptos" w:hAnsi="Aptos" w:eastAsia="Aptos" w:cs="Aptos" w:asciiTheme="minorAscii" w:hAnsiTheme="minorAscii" w:eastAsiaTheme="minorAscii" w:cstheme="minorAscii"/>
-          <w:b w:val="1"/>
-          <w:bCs w:val="1"/>
-          <w:color w:val="000000" w:themeColor="text1" w:themeTint="FF" w:themeShade="FF"/>
+          <w:b/>
+          <w:bCs/>
+          <w:color w:val="000000" w:themeColor="text1"/>
+        </w:rPr>
+      </w:pPr>
+      <w:r>
+        <w:rPr>
+          <w:b/>
+          <w:bCs/>
+          <w:color w:val="000000" w:themeColor="text1"/>
         </w:rPr>
         <w:t>Other Requirements</w:t>
       </w:r>
@@ -1716,18 +1245,12 @@
       <w:pPr>
         <w:spacing w:before="240" w:after="240"/>
         <w:rPr>
-          <w:rFonts w:ascii="Aptos" w:hAnsi="Aptos" w:eastAsia="Aptos" w:cs="Aptos" w:asciiTheme="minorAscii" w:hAnsiTheme="minorAscii" w:eastAsiaTheme="minorAscii" w:cstheme="minorAscii"/>
-          <w:b w:val="0"/>
-          <w:bCs w:val="0"/>
-          <w:color w:val="000000" w:themeColor="text1" w:themeTint="FF" w:themeShade="FF"/>
-        </w:rPr>
-      </w:pPr>
-      <w:r>
-        <w:rPr>
-          <w:rFonts w:ascii="Aptos" w:hAnsi="Aptos" w:eastAsia="Aptos" w:cs="Aptos" w:asciiTheme="minorAscii" w:hAnsiTheme="minorAscii" w:eastAsiaTheme="minorAscii" w:cstheme="minorAscii"/>
-          <w:b w:val="0"/>
-          <w:bCs w:val="0"/>
-          <w:color w:val="000000" w:themeColor="text1" w:themeTint="FF" w:themeShade="FF"/>
+          <w:color w:val="000000" w:themeColor="text1"/>
+        </w:rPr>
+      </w:pPr>
+      <w:r>
+        <w:rPr>
+          <w:color w:val="000000" w:themeColor="text1"/>
         </w:rPr>
         <w:t>All programming work must take place on Team 2’s GitHub repo with each contributor having access to repo and submitting their own contributions.</w:t>
       </w:r>
@@ -1739,57 +1262,43 @@
     </w:p>
     <w:p>
       <w:pPr>
-        <w:pStyle w:val="Normal"/>
-        <w:suppressLineNumbers w:val="0"/>
-        <w:bidi w:val="0"/>
-        <w:spacing w:before="240" w:beforeAutospacing="off" w:after="240" w:afterAutospacing="off" w:line="279" w:lineRule="auto"/>
-        <w:ind w:left="0" w:right="0"/>
-        <w:jc w:val="left"/>
-        <w:rPr>
-          <w:rFonts w:ascii="Aptos" w:hAnsi="Aptos" w:eastAsia="Aptos" w:cs="Aptos" w:asciiTheme="minorAscii" w:hAnsiTheme="minorAscii" w:eastAsiaTheme="minorAscii" w:cstheme="minorAscii"/>
-          <w:b w:val="1"/>
-          <w:bCs w:val="1"/>
-          <w:color w:val="000000" w:themeColor="text1" w:themeTint="FF" w:themeShade="FF"/>
-        </w:rPr>
-      </w:pPr>
-      <w:r>
-        <w:rPr>
-          <w:rFonts w:ascii="Aptos" w:hAnsi="Aptos" w:eastAsia="Aptos" w:cs="Aptos" w:asciiTheme="minorAscii" w:hAnsiTheme="minorAscii" w:eastAsiaTheme="minorAscii" w:cstheme="minorAscii"/>
-          <w:b w:val="1"/>
-          <w:bCs w:val="1"/>
-          <w:color w:val="000000" w:themeColor="text1" w:themeTint="FF" w:themeShade="FF"/>
-        </w:rPr>
+        <w:spacing w:before="240" w:after="240"/>
+        <w:rPr>
+          <w:b/>
+          <w:bCs/>
+          <w:color w:val="000000" w:themeColor="text1"/>
+        </w:rPr>
+      </w:pPr>
+      <w:r>
+        <w:rPr>
+          <w:b/>
+          <w:bCs/>
+          <w:color w:val="000000" w:themeColor="text1"/>
+        </w:rPr>
+        <w:lastRenderedPageBreak/>
         <w:t>Acceptance</w:t>
       </w:r>
     </w:p>
     <w:p>
       <w:pPr>
-        <w:pStyle w:val="Normal"/>
-        <w:suppressLineNumbers w:val="0"/>
-        <w:bidi w:val="0"/>
-        <w:spacing w:before="240" w:beforeAutospacing="off" w:after="240" w:afterAutospacing="off" w:line="279" w:lineRule="auto"/>
-        <w:ind w:left="0" w:right="0"/>
-        <w:jc w:val="left"/>
-        <w:rPr>
-          <w:rFonts w:ascii="Aptos" w:hAnsi="Aptos" w:eastAsia="Aptos" w:cs="Aptos" w:asciiTheme="minorAscii" w:hAnsiTheme="minorAscii" w:eastAsiaTheme="minorAscii" w:cstheme="minorAscii"/>
-          <w:b w:val="1"/>
-          <w:bCs w:val="1"/>
-          <w:color w:val="000000" w:themeColor="text1" w:themeTint="FF" w:themeShade="FF"/>
-        </w:rPr>
-      </w:pPr>
-    </w:p>
-    <w:p>
-      <w:pPr>
         <w:spacing w:before="240" w:after="240"/>
         <w:rPr>
-          <w:rFonts w:ascii="Aptos" w:hAnsi="Aptos" w:eastAsia="Aptos" w:cs="Aptos" w:asciiTheme="minorAscii" w:hAnsiTheme="minorAscii" w:eastAsiaTheme="minorAscii" w:cstheme="minorAscii"/>
-          <w:color w:val="000000" w:themeColor="text1" w:themeTint="FF" w:themeShade="FF"/>
-        </w:rPr>
-      </w:pPr>
-      <w:r>
-        <w:rPr>
-          <w:rFonts w:ascii="Aptos" w:hAnsi="Aptos" w:eastAsia="Aptos" w:cs="Aptos" w:asciiTheme="minorAscii" w:hAnsiTheme="minorAscii" w:eastAsiaTheme="minorAscii" w:cstheme="minorAscii"/>
-          <w:color w:val="000000" w:themeColor="text1" w:themeTint="FF" w:themeShade="FF"/>
+          <w:b/>
+          <w:bCs/>
+          <w:color w:val="000000" w:themeColor="text1"/>
+        </w:rPr>
+      </w:pPr>
+    </w:p>
+    <w:p>
+      <w:pPr>
+        <w:spacing w:before="240" w:after="240"/>
+        <w:rPr>
+          <w:color w:val="000000" w:themeColor="text1"/>
+        </w:rPr>
+      </w:pPr>
+      <w:r>
+        <w:rPr>
+          <w:color w:val="000000" w:themeColor="text1"/>
         </w:rPr>
         <w:t>Approved by:</w:t>
       </w:r>
@@ -1798,27 +1307,19 @@
       <w:pPr>
         <w:spacing w:before="240" w:after="240"/>
         <w:rPr>
-          <w:rFonts w:ascii="Aptos" w:hAnsi="Aptos" w:eastAsia="Aptos" w:cs="Aptos" w:asciiTheme="minorAscii" w:hAnsiTheme="minorAscii" w:eastAsiaTheme="minorAscii" w:cstheme="minorAscii"/>
-          <w:color w:val="000000" w:themeColor="text1" w:themeTint="FF" w:themeShade="FF"/>
-        </w:rPr>
-      </w:pPr>
-      <w:r>
-        <w:rPr>
-          <w:rFonts w:ascii="Aptos" w:hAnsi="Aptos" w:eastAsia="Aptos" w:cs="Aptos" w:asciiTheme="minorAscii" w:hAnsiTheme="minorAscii" w:eastAsiaTheme="minorAscii" w:cstheme="minorAscii"/>
-          <w:color w:val="000000" w:themeColor="text1" w:themeTint="FF" w:themeShade="FF"/>
+          <w:color w:val="000000" w:themeColor="text1"/>
+        </w:rPr>
+      </w:pPr>
+      <w:r>
+        <w:rPr>
+          <w:color w:val="000000" w:themeColor="text1"/>
         </w:rPr>
         <w:t>__________________________________________ Date: ___________________</w:t>
       </w:r>
     </w:p>
-    <w:p>
-      <w:pPr>
-        <w:rPr>
-          <w:rFonts w:ascii="Aptos" w:hAnsi="Aptos" w:eastAsia="Aptos" w:cs="Aptos" w:asciiTheme="minorAscii" w:hAnsiTheme="minorAscii" w:eastAsiaTheme="minorAscii" w:cstheme="minorAscii"/>
-        </w:rPr>
-      </w:pPr>
-    </w:p>
+    <w:p/>
     <w:sectPr>
-      <w:pgSz w:w="12240" w:h="15840" w:orient="portrait"/>
+      <w:pgSz w:w="12240" w:h="15840"/>
       <w:pgMar w:top="1440" w:right="1440" w:bottom="1440" w:left="1440" w:header="720" w:footer="720" w:gutter="0"/>
       <w:cols w:space="720"/>
       <w:docGrid w:linePitch="360"/>
@@ -1829,10 +1330,11 @@
 
 <file path=word/numbering.xml><?xml version="1.0" encoding="utf-8"?>
 <w:numbering xmlns:wpc="http://schemas.microsoft.com/office/word/2010/wordprocessingCanvas" xmlns:cx="http://schemas.microsoft.com/office/drawing/2014/chartex" xmlns:cx1="http://schemas.microsoft.com/office/drawing/2015/9/8/chartex" xmlns:cx2="http://schemas.microsoft.com/office/drawing/2015/10/21/chartex" xmlns:cx3="http://schemas.microsoft.com/office/drawing/2016/5/9/chartex" xmlns:cx4="http://schemas.microsoft.com/office/drawing/2016/5/10/chartex" xmlns:cx5="http://schemas.microsoft.com/office/drawing/2016/5/11/chartex" xmlns:cx6="http://schemas.microsoft.com/office/drawing/2016/5/12/chartex" xmlns:cx7="http://schemas.microsoft.com/office/drawing/2016/5/13/chartex" xmlns:cx8="http://schemas.microsoft.com/office/drawing/2016/5/14/chartex" xmlns:mc="http://schemas.openxmlformats.org/markup-compatibility/2006" xmlns:aink="http://schemas.microsoft.com/office/drawing/2016/ink" xmlns:am3d="http://schemas.microsoft.com/office/drawing/2017/model3d" xmlns:o="urn:schemas-microsoft-com:office:office" xmlns:oel="http://schemas.microsoft.com/office/2019/extlst" xmlns:r="http://schemas.openxmlformats.org/officeDocument/2006/relationships" xmlns:m="http://schemas.openxmlformats.org/officeDocument/2006/math" xmlns:v="urn:schemas-microsoft-com:vml" xmlns:wp14="http://schemas.microsoft.com/office/word/2010/wordprocessingDrawing" xmlns:wp="http://schemas.openxmlformats.org/drawingml/2006/wordprocessingDrawing" xmlns:w10="urn:schemas-microsoft-com:office:word" xmlns:w="http://schemas.openxmlformats.org/wordprocessingml/2006/main" xmlns:w14="http://schemas.microsoft.com/office/word/2010/wordml" xmlns:w15="http://schemas.microsoft.com/office/word/2012/wordml" xmlns:w16cex="http://schemas.microsoft.com/office/word/2018/wordml/cex" xmlns:w16cid="http://schemas.microsoft.com/office/word/2016/wordml/cid" xmlns:w16="http://schemas.microsoft.com/office/word/2018/wordml" xmlns:w16du="http://schemas.microsoft.com/office/word/2023/wordml/word16du" xmlns:w16sdtdh="http://schemas.microsoft.com/office/word/2020/wordml/sdtdatahash" xmlns:w16sdtfl="http://schemas.microsoft.com/office/word/2024/wordml/sdtformatlock" xmlns:w16se="http://schemas.microsoft.com/office/word/2015/wordml/symex" xmlns:wpg="http://schemas.microsoft.com/office/word/2010/wordprocessingGroup" xmlns:wpi="http://schemas.microsoft.com/office/word/2010/wordprocessingInk" xmlns:wne="http://schemas.microsoft.com/office/word/2006/wordml" xmlns:wps="http://schemas.microsoft.com/office/word/2010/wordprocessingShape" mc:Ignorable="w14 w15 w16se w16cid w16 w16cex w16sdtdh w16sdtfl w16du wp14">
-  <w:abstractNum xmlns:w="http://schemas.openxmlformats.org/wordprocessingml/2006/main" w:abstractNumId="3">
-    <w:nsid w:val="8c3e12d"/>
-    <w:multiLevelType xmlns:w="http://schemas.openxmlformats.org/wordprocessingml/2006/main" w:val="hybridMultilevel"/>
-    <w:lvl xmlns:w="http://schemas.openxmlformats.org/wordprocessingml/2006/main" w:ilvl="0">
+  <w:abstractNum w:abstractNumId="0" w15:restartNumberingAfterBreak="0">
+    <w:nsid w:val="08C3E12D"/>
+    <w:multiLevelType w:val="hybridMultilevel"/>
+    <w:tmpl w:val="34E81634"/>
+    <w:lvl w:ilvl="0" w:tplc="1C1E1852">
       <w:start w:val="1"/>
       <w:numFmt w:val="bullet"/>
       <w:lvlText w:val="-"/>
@@ -1841,10 +1343,10 @@
         <w:ind w:left="720" w:hanging="360"/>
       </w:pPr>
       <w:rPr>
-        <w:rFonts w:hint="default" w:ascii="Aptos" w:hAnsi="Aptos"/>
+        <w:rFonts w:ascii="Aptos" w:hAnsi="Aptos" w:hint="default"/>
       </w:rPr>
     </w:lvl>
-    <w:lvl xmlns:w="http://schemas.openxmlformats.org/wordprocessingml/2006/main" w:ilvl="1">
+    <w:lvl w:ilvl="1" w:tplc="5CEE869E">
       <w:start w:val="1"/>
       <w:numFmt w:val="bullet"/>
       <w:lvlText w:val="o"/>
@@ -1853,10 +1355,10 @@
         <w:ind w:left="1440" w:hanging="360"/>
       </w:pPr>
       <w:rPr>
-        <w:rFonts w:hint="default" w:ascii="Courier New" w:hAnsi="Courier New"/>
+        <w:rFonts w:ascii="Courier New" w:hAnsi="Courier New" w:hint="default"/>
       </w:rPr>
     </w:lvl>
-    <w:lvl xmlns:w="http://schemas.openxmlformats.org/wordprocessingml/2006/main" w:ilvl="2">
+    <w:lvl w:ilvl="2" w:tplc="CA1E6142">
       <w:start w:val="1"/>
       <w:numFmt w:val="bullet"/>
       <w:lvlText w:val=""/>
@@ -1865,10 +1367,10 @@
         <w:ind w:left="2160" w:hanging="360"/>
       </w:pPr>
       <w:rPr>
-        <w:rFonts w:hint="default" w:ascii="Wingdings" w:hAnsi="Wingdings"/>
+        <w:rFonts w:ascii="Wingdings" w:hAnsi="Wingdings" w:hint="default"/>
       </w:rPr>
     </w:lvl>
-    <w:lvl xmlns:w="http://schemas.openxmlformats.org/wordprocessingml/2006/main" w:ilvl="3">
+    <w:lvl w:ilvl="3" w:tplc="92DC7F90">
       <w:start w:val="1"/>
       <w:numFmt w:val="bullet"/>
       <w:lvlText w:val=""/>
@@ -1877,10 +1379,10 @@
         <w:ind w:left="2880" w:hanging="360"/>
       </w:pPr>
       <w:rPr>
-        <w:rFonts w:hint="default" w:ascii="Symbol" w:hAnsi="Symbol"/>
+        <w:rFonts w:ascii="Symbol" w:hAnsi="Symbol" w:hint="default"/>
       </w:rPr>
     </w:lvl>
-    <w:lvl xmlns:w="http://schemas.openxmlformats.org/wordprocessingml/2006/main" w:ilvl="4">
+    <w:lvl w:ilvl="4" w:tplc="188E6BA2">
       <w:start w:val="1"/>
       <w:numFmt w:val="bullet"/>
       <w:lvlText w:val="o"/>
@@ -1889,10 +1391,10 @@
         <w:ind w:left="3600" w:hanging="360"/>
       </w:pPr>
       <w:rPr>
-        <w:rFonts w:hint="default" w:ascii="Courier New" w:hAnsi="Courier New"/>
+        <w:rFonts w:ascii="Courier New" w:hAnsi="Courier New" w:hint="default"/>
       </w:rPr>
     </w:lvl>
-    <w:lvl xmlns:w="http://schemas.openxmlformats.org/wordprocessingml/2006/main" w:ilvl="5">
+    <w:lvl w:ilvl="5" w:tplc="AEA80C90">
       <w:start w:val="1"/>
       <w:numFmt w:val="bullet"/>
       <w:lvlText w:val=""/>
@@ -1901,10 +1403,10 @@
         <w:ind w:left="4320" w:hanging="360"/>
       </w:pPr>
       <w:rPr>
-        <w:rFonts w:hint="default" w:ascii="Wingdings" w:hAnsi="Wingdings"/>
+        <w:rFonts w:ascii="Wingdings" w:hAnsi="Wingdings" w:hint="default"/>
       </w:rPr>
     </w:lvl>
-    <w:lvl xmlns:w="http://schemas.openxmlformats.org/wordprocessingml/2006/main" w:ilvl="6">
+    <w:lvl w:ilvl="6" w:tplc="737E1C1A">
       <w:start w:val="1"/>
       <w:numFmt w:val="bullet"/>
       <w:lvlText w:val=""/>
@@ -1913,10 +1415,10 @@
         <w:ind w:left="5040" w:hanging="360"/>
       </w:pPr>
       <w:rPr>
-        <w:rFonts w:hint="default" w:ascii="Symbol" w:hAnsi="Symbol"/>
+        <w:rFonts w:ascii="Symbol" w:hAnsi="Symbol" w:hint="default"/>
       </w:rPr>
     </w:lvl>
-    <w:lvl xmlns:w="http://schemas.openxmlformats.org/wordprocessingml/2006/main" w:ilvl="7">
+    <w:lvl w:ilvl="7" w:tplc="7C88F3B8">
       <w:start w:val="1"/>
       <w:numFmt w:val="bullet"/>
       <w:lvlText w:val="o"/>
@@ -1925,10 +1427,10 @@
         <w:ind w:left="5760" w:hanging="360"/>
       </w:pPr>
       <w:rPr>
-        <w:rFonts w:hint="default" w:ascii="Courier New" w:hAnsi="Courier New"/>
+        <w:rFonts w:ascii="Courier New" w:hAnsi="Courier New" w:hint="default"/>
       </w:rPr>
     </w:lvl>
-    <w:lvl xmlns:w="http://schemas.openxmlformats.org/wordprocessingml/2006/main" w:ilvl="8">
+    <w:lvl w:ilvl="8" w:tplc="5B5EB156">
       <w:start w:val="1"/>
       <w:numFmt w:val="bullet"/>
       <w:lvlText w:val=""/>
@@ -1937,96 +1439,11 @@
         <w:ind w:left="6480" w:hanging="360"/>
       </w:pPr>
       <w:rPr>
-        <w:rFonts w:hint="default" w:ascii="Wingdings" w:hAnsi="Wingdings"/>
+        <w:rFonts w:ascii="Wingdings" w:hAnsi="Wingdings" w:hint="default"/>
       </w:rPr>
     </w:lvl>
   </w:abstractNum>
-  <w:abstractNum xmlns:w="http://schemas.openxmlformats.org/wordprocessingml/2006/main" w:abstractNumId="2">
-    <w:nsid w:val="70676854"/>
-    <w:multiLevelType xmlns:w="http://schemas.openxmlformats.org/wordprocessingml/2006/main" w:val="hybridMultilevel"/>
-    <w:lvl xmlns:w="http://schemas.openxmlformats.org/wordprocessingml/2006/main" w:ilvl="0">
-      <w:start w:val="1"/>
-      <w:numFmt w:val="decimal"/>
-      <w:lvlText w:val="%1."/>
-      <w:lvlJc w:val="left"/>
-      <w:pPr>
-        <w:ind w:left="720" w:hanging="360"/>
-      </w:pPr>
-    </w:lvl>
-    <w:lvl xmlns:w="http://schemas.openxmlformats.org/wordprocessingml/2006/main" w:ilvl="1">
-      <w:start w:val="1"/>
-      <w:numFmt w:val="lowerLetter"/>
-      <w:lvlText w:val="%2."/>
-      <w:lvlJc w:val="left"/>
-      <w:pPr>
-        <w:ind w:left="1440" w:hanging="360"/>
-      </w:pPr>
-    </w:lvl>
-    <w:lvl xmlns:w="http://schemas.openxmlformats.org/wordprocessingml/2006/main" w:ilvl="2">
-      <w:start w:val="1"/>
-      <w:numFmt w:val="lowerRoman"/>
-      <w:lvlText w:val="%3."/>
-      <w:lvlJc w:val="right"/>
-      <w:pPr>
-        <w:ind w:left="2160" w:hanging="180"/>
-      </w:pPr>
-    </w:lvl>
-    <w:lvl xmlns:w="http://schemas.openxmlformats.org/wordprocessingml/2006/main" w:ilvl="3">
-      <w:start w:val="1"/>
-      <w:numFmt w:val="decimal"/>
-      <w:lvlText w:val="%4."/>
-      <w:lvlJc w:val="left"/>
-      <w:pPr>
-        <w:ind w:left="2880" w:hanging="360"/>
-      </w:pPr>
-    </w:lvl>
-    <w:lvl xmlns:w="http://schemas.openxmlformats.org/wordprocessingml/2006/main" w:ilvl="4">
-      <w:start w:val="1"/>
-      <w:numFmt w:val="lowerLetter"/>
-      <w:lvlText w:val="%5."/>
-      <w:lvlJc w:val="left"/>
-      <w:pPr>
-        <w:ind w:left="3600" w:hanging="360"/>
-      </w:pPr>
-    </w:lvl>
-    <w:lvl xmlns:w="http://schemas.openxmlformats.org/wordprocessingml/2006/main" w:ilvl="5">
-      <w:start w:val="1"/>
-      <w:numFmt w:val="lowerRoman"/>
-      <w:lvlText w:val="%6."/>
-      <w:lvlJc w:val="right"/>
-      <w:pPr>
-        <w:ind w:left="4320" w:hanging="180"/>
-      </w:pPr>
-    </w:lvl>
-    <w:lvl xmlns:w="http://schemas.openxmlformats.org/wordprocessingml/2006/main" w:ilvl="6">
-      <w:start w:val="1"/>
-      <w:numFmt w:val="decimal"/>
-      <w:lvlText w:val="%7."/>
-      <w:lvlJc w:val="left"/>
-      <w:pPr>
-        <w:ind w:left="5040" w:hanging="360"/>
-      </w:pPr>
-    </w:lvl>
-    <w:lvl xmlns:w="http://schemas.openxmlformats.org/wordprocessingml/2006/main" w:ilvl="7">
-      <w:start w:val="1"/>
-      <w:numFmt w:val="lowerLetter"/>
-      <w:lvlText w:val="%8."/>
-      <w:lvlJc w:val="left"/>
-      <w:pPr>
-        <w:ind w:left="5760" w:hanging="360"/>
-      </w:pPr>
-    </w:lvl>
-    <w:lvl xmlns:w="http://schemas.openxmlformats.org/wordprocessingml/2006/main" w:ilvl="8">
-      <w:start w:val="1"/>
-      <w:numFmt w:val="lowerRoman"/>
-      <w:lvlText w:val="%9."/>
-      <w:lvlJc w:val="right"/>
-      <w:pPr>
-        <w:ind w:left="6480" w:hanging="180"/>
-      </w:pPr>
-    </w:lvl>
-  </w:abstractNum>
-  <w:abstractNum w:abstractNumId="0" w15:restartNumberingAfterBreak="0">
+  <w:abstractNum w:abstractNumId="1" w15:restartNumberingAfterBreak="0">
     <w:nsid w:val="1985DF9A"/>
     <w:multiLevelType w:val="hybridMultilevel"/>
     <w:tmpl w:val="ADD4347C"/>
@@ -2039,7 +1456,7 @@
         <w:ind w:left="720" w:hanging="360"/>
       </w:pPr>
       <w:rPr>
-        <w:rFonts w:hint="default" w:ascii="Aptos" w:hAnsi="Aptos"/>
+        <w:rFonts w:ascii="Aptos" w:hAnsi="Aptos" w:hint="default"/>
       </w:rPr>
     </w:lvl>
     <w:lvl w:ilvl="1" w:tplc="F2101A10">
@@ -2051,7 +1468,7 @@
         <w:ind w:left="1440" w:hanging="360"/>
       </w:pPr>
       <w:rPr>
-        <w:rFonts w:hint="default" w:ascii="Courier New" w:hAnsi="Courier New"/>
+        <w:rFonts w:ascii="Courier New" w:hAnsi="Courier New" w:hint="default"/>
       </w:rPr>
     </w:lvl>
     <w:lvl w:ilvl="2" w:tplc="1DE2C9A6">
@@ -2063,7 +1480,7 @@
         <w:ind w:left="2160" w:hanging="360"/>
       </w:pPr>
       <w:rPr>
-        <w:rFonts w:hint="default" w:ascii="Wingdings" w:hAnsi="Wingdings"/>
+        <w:rFonts w:ascii="Wingdings" w:hAnsi="Wingdings" w:hint="default"/>
       </w:rPr>
     </w:lvl>
     <w:lvl w:ilvl="3" w:tplc="75D25704">
@@ -2075,7 +1492,7 @@
         <w:ind w:left="2880" w:hanging="360"/>
       </w:pPr>
       <w:rPr>
-        <w:rFonts w:hint="default" w:ascii="Symbol" w:hAnsi="Symbol"/>
+        <w:rFonts w:ascii="Symbol" w:hAnsi="Symbol" w:hint="default"/>
       </w:rPr>
     </w:lvl>
     <w:lvl w:ilvl="4" w:tplc="B9628B30">
@@ -2087,7 +1504,7 @@
         <w:ind w:left="3600" w:hanging="360"/>
       </w:pPr>
       <w:rPr>
-        <w:rFonts w:hint="default" w:ascii="Courier New" w:hAnsi="Courier New"/>
+        <w:rFonts w:ascii="Courier New" w:hAnsi="Courier New" w:hint="default"/>
       </w:rPr>
     </w:lvl>
     <w:lvl w:ilvl="5" w:tplc="231EB84A">
@@ -2099,7 +1516,7 @@
         <w:ind w:left="4320" w:hanging="360"/>
       </w:pPr>
       <w:rPr>
-        <w:rFonts w:hint="default" w:ascii="Wingdings" w:hAnsi="Wingdings"/>
+        <w:rFonts w:ascii="Wingdings" w:hAnsi="Wingdings" w:hint="default"/>
       </w:rPr>
     </w:lvl>
     <w:lvl w:ilvl="6" w:tplc="87184806">
@@ -2111,7 +1528,7 @@
         <w:ind w:left="5040" w:hanging="360"/>
       </w:pPr>
       <w:rPr>
-        <w:rFonts w:hint="default" w:ascii="Symbol" w:hAnsi="Symbol"/>
+        <w:rFonts w:ascii="Symbol" w:hAnsi="Symbol" w:hint="default"/>
       </w:rPr>
     </w:lvl>
     <w:lvl w:ilvl="7" w:tplc="71204F18">
@@ -2123,7 +1540,7 @@
         <w:ind w:left="5760" w:hanging="360"/>
       </w:pPr>
       <w:rPr>
-        <w:rFonts w:hint="default" w:ascii="Courier New" w:hAnsi="Courier New"/>
+        <w:rFonts w:ascii="Courier New" w:hAnsi="Courier New" w:hint="default"/>
       </w:rPr>
     </w:lvl>
     <w:lvl w:ilvl="8" w:tplc="DE0270D4">
@@ -2135,11 +1552,11 @@
         <w:ind w:left="6480" w:hanging="360"/>
       </w:pPr>
       <w:rPr>
-        <w:rFonts w:hint="default" w:ascii="Wingdings" w:hAnsi="Wingdings"/>
+        <w:rFonts w:ascii="Wingdings" w:hAnsi="Wingdings" w:hint="default"/>
       </w:rPr>
     </w:lvl>
   </w:abstractNum>
-  <w:abstractNum w:abstractNumId="1" w15:restartNumberingAfterBreak="0">
+  <w:abstractNum w:abstractNumId="2" w15:restartNumberingAfterBreak="0">
     <w:nsid w:val="39A54CE3"/>
     <w:multiLevelType w:val="hybridMultilevel"/>
     <w:tmpl w:val="FBEE9A7C"/>
@@ -2152,7 +1569,7 @@
         <w:ind w:left="720" w:hanging="360"/>
       </w:pPr>
       <w:rPr>
-        <w:rFonts w:hint="default" w:ascii="Aptos" w:hAnsi="Aptos"/>
+        <w:rFonts w:ascii="Aptos" w:hAnsi="Aptos" w:hint="default"/>
       </w:rPr>
     </w:lvl>
     <w:lvl w:ilvl="1" w:tplc="A95CB732">
@@ -2164,7 +1581,7 @@
         <w:ind w:left="1440" w:hanging="360"/>
       </w:pPr>
       <w:rPr>
-        <w:rFonts w:hint="default" w:ascii="Courier New" w:hAnsi="Courier New"/>
+        <w:rFonts w:ascii="Courier New" w:hAnsi="Courier New" w:hint="default"/>
       </w:rPr>
     </w:lvl>
     <w:lvl w:ilvl="2" w:tplc="9A1A6BAE">
@@ -2176,7 +1593,7 @@
         <w:ind w:left="2160" w:hanging="360"/>
       </w:pPr>
       <w:rPr>
-        <w:rFonts w:hint="default" w:ascii="Wingdings" w:hAnsi="Wingdings"/>
+        <w:rFonts w:ascii="Wingdings" w:hAnsi="Wingdings" w:hint="default"/>
       </w:rPr>
     </w:lvl>
     <w:lvl w:ilvl="3" w:tplc="58F8B824">
@@ -2188,7 +1605,7 @@
         <w:ind w:left="2880" w:hanging="360"/>
       </w:pPr>
       <w:rPr>
-        <w:rFonts w:hint="default" w:ascii="Symbol" w:hAnsi="Symbol"/>
+        <w:rFonts w:ascii="Symbol" w:hAnsi="Symbol" w:hint="default"/>
       </w:rPr>
     </w:lvl>
     <w:lvl w:ilvl="4" w:tplc="B2E6B616">
@@ -2200,7 +1617,7 @@
         <w:ind w:left="3600" w:hanging="360"/>
       </w:pPr>
       <w:rPr>
-        <w:rFonts w:hint="default" w:ascii="Courier New" w:hAnsi="Courier New"/>
+        <w:rFonts w:ascii="Courier New" w:hAnsi="Courier New" w:hint="default"/>
       </w:rPr>
     </w:lvl>
     <w:lvl w:ilvl="5" w:tplc="E4CE6C40">
@@ -2212,7 +1629,7 @@
         <w:ind w:left="4320" w:hanging="360"/>
       </w:pPr>
       <w:rPr>
-        <w:rFonts w:hint="default" w:ascii="Wingdings" w:hAnsi="Wingdings"/>
+        <w:rFonts w:ascii="Wingdings" w:hAnsi="Wingdings" w:hint="default"/>
       </w:rPr>
     </w:lvl>
     <w:lvl w:ilvl="6" w:tplc="4EC8D328">
@@ -2224,7 +1641,7 @@
         <w:ind w:left="5040" w:hanging="360"/>
       </w:pPr>
       <w:rPr>
-        <w:rFonts w:hint="default" w:ascii="Symbol" w:hAnsi="Symbol"/>
+        <w:rFonts w:ascii="Symbol" w:hAnsi="Symbol" w:hint="default"/>
       </w:rPr>
     </w:lvl>
     <w:lvl w:ilvl="7" w:tplc="22E4CFC8">
@@ -2236,7 +1653,7 @@
         <w:ind w:left="5760" w:hanging="360"/>
       </w:pPr>
       <w:rPr>
-        <w:rFonts w:hint="default" w:ascii="Courier New" w:hAnsi="Courier New"/>
+        <w:rFonts w:ascii="Courier New" w:hAnsi="Courier New" w:hint="default"/>
       </w:rPr>
     </w:lvl>
     <w:lvl w:ilvl="8" w:tplc="B568FA2A">
@@ -2248,21 +1665,107 @@
         <w:ind w:left="6480" w:hanging="360"/>
       </w:pPr>
       <w:rPr>
-        <w:rFonts w:hint="default" w:ascii="Wingdings" w:hAnsi="Wingdings"/>
+        <w:rFonts w:ascii="Wingdings" w:hAnsi="Wingdings" w:hint="default"/>
       </w:rPr>
     </w:lvl>
   </w:abstractNum>
-  <w:num w:numId="4">
+  <w:abstractNum w:abstractNumId="3" w15:restartNumberingAfterBreak="0">
+    <w:nsid w:val="70676854"/>
+    <w:multiLevelType w:val="hybridMultilevel"/>
+    <w:tmpl w:val="5840248E"/>
+    <w:lvl w:ilvl="0" w:tplc="A64421D0">
+      <w:start w:val="1"/>
+      <w:numFmt w:val="decimal"/>
+      <w:lvlText w:val="%1."/>
+      <w:lvlJc w:val="left"/>
+      <w:pPr>
+        <w:ind w:left="720" w:hanging="360"/>
+      </w:pPr>
+    </w:lvl>
+    <w:lvl w:ilvl="1" w:tplc="99446D7C">
+      <w:start w:val="1"/>
+      <w:numFmt w:val="lowerLetter"/>
+      <w:lvlText w:val="%2."/>
+      <w:lvlJc w:val="left"/>
+      <w:pPr>
+        <w:ind w:left="1440" w:hanging="360"/>
+      </w:pPr>
+    </w:lvl>
+    <w:lvl w:ilvl="2" w:tplc="B0120E1E">
+      <w:start w:val="1"/>
+      <w:numFmt w:val="lowerRoman"/>
+      <w:lvlText w:val="%3."/>
+      <w:lvlJc w:val="right"/>
+      <w:pPr>
+        <w:ind w:left="2160" w:hanging="180"/>
+      </w:pPr>
+    </w:lvl>
+    <w:lvl w:ilvl="3" w:tplc="F6222F38">
+      <w:start w:val="1"/>
+      <w:numFmt w:val="decimal"/>
+      <w:lvlText w:val="%4."/>
+      <w:lvlJc w:val="left"/>
+      <w:pPr>
+        <w:ind w:left="2880" w:hanging="360"/>
+      </w:pPr>
+    </w:lvl>
+    <w:lvl w:ilvl="4" w:tplc="D9A2AAE6">
+      <w:start w:val="1"/>
+      <w:numFmt w:val="lowerLetter"/>
+      <w:lvlText w:val="%5."/>
+      <w:lvlJc w:val="left"/>
+      <w:pPr>
+        <w:ind w:left="3600" w:hanging="360"/>
+      </w:pPr>
+    </w:lvl>
+    <w:lvl w:ilvl="5" w:tplc="C686B1C2">
+      <w:start w:val="1"/>
+      <w:numFmt w:val="lowerRoman"/>
+      <w:lvlText w:val="%6."/>
+      <w:lvlJc w:val="right"/>
+      <w:pPr>
+        <w:ind w:left="4320" w:hanging="180"/>
+      </w:pPr>
+    </w:lvl>
+    <w:lvl w:ilvl="6" w:tplc="E6145450">
+      <w:start w:val="1"/>
+      <w:numFmt w:val="decimal"/>
+      <w:lvlText w:val="%7."/>
+      <w:lvlJc w:val="left"/>
+      <w:pPr>
+        <w:ind w:left="5040" w:hanging="360"/>
+      </w:pPr>
+    </w:lvl>
+    <w:lvl w:ilvl="7" w:tplc="FFC4A892">
+      <w:start w:val="1"/>
+      <w:numFmt w:val="lowerLetter"/>
+      <w:lvlText w:val="%8."/>
+      <w:lvlJc w:val="left"/>
+      <w:pPr>
+        <w:ind w:left="5760" w:hanging="360"/>
+      </w:pPr>
+    </w:lvl>
+    <w:lvl w:ilvl="8" w:tplc="8B86297E">
+      <w:start w:val="1"/>
+      <w:numFmt w:val="lowerRoman"/>
+      <w:lvlText w:val="%9."/>
+      <w:lvlJc w:val="right"/>
+      <w:pPr>
+        <w:ind w:left="6480" w:hanging="180"/>
+      </w:pPr>
+    </w:lvl>
+  </w:abstractNum>
+  <w:num w:numId="1" w16cid:durableId="963971844">
+    <w:abstractNumId w:val="0"/>
+  </w:num>
+  <w:num w:numId="2" w16cid:durableId="1150094909">
     <w:abstractNumId w:val="3"/>
   </w:num>
-  <w:num w:numId="3">
+  <w:num w:numId="3" w16cid:durableId="874001917">
     <w:abstractNumId w:val="2"/>
   </w:num>
-  <w:num w:numId="1" w16cid:durableId="874001917">
+  <w:num w:numId="4" w16cid:durableId="898631848">
     <w:abstractNumId w:val="1"/>
-  </w:num>
-  <w:num w:numId="2" w16cid:durableId="898631848">
-    <w:abstractNumId w:val="0"/>
   </w:num>
 </w:numbering>
 </file>
@@ -2272,7 +1775,7 @@
   <w:docDefaults>
     <w:rPrDefault>
       <w:rPr>
-        <w:rFonts w:asciiTheme="minorHAnsi" w:hAnsiTheme="minorHAnsi" w:eastAsiaTheme="minorEastAsia" w:cstheme="minorBidi"/>
+        <w:rFonts w:asciiTheme="minorHAnsi" w:eastAsiaTheme="minorEastAsia" w:hAnsiTheme="minorHAnsi" w:cstheme="minorBidi"/>
         <w:sz w:val="24"/>
         <w:szCs w:val="24"/>
         <w:lang w:val="en-US" w:eastAsia="ja-JP" w:bidi="ar-SA"/>
@@ -2287,14 +1790,14 @@
   <w:latentStyles w:defLockedState="0" w:defUIPriority="99" w:defSemiHidden="0" w:defUnhideWhenUsed="0" w:defQFormat="0" w:count="376">
     <w:lsdException w:name="Normal" w:uiPriority="0" w:qFormat="1"/>
     <w:lsdException w:name="heading 1" w:uiPriority="9" w:qFormat="1"/>
-    <w:lsdException w:name="heading 2" w:uiPriority="9" w:semiHidden="1" w:unhideWhenUsed="1" w:qFormat="1"/>
-    <w:lsdException w:name="heading 3" w:uiPriority="9" w:semiHidden="1" w:unhideWhenUsed="1" w:qFormat="1"/>
-    <w:lsdException w:name="heading 4" w:uiPriority="9" w:semiHidden="1" w:unhideWhenUsed="1" w:qFormat="1"/>
-    <w:lsdException w:name="heading 5" w:uiPriority="9" w:semiHidden="1" w:unhideWhenUsed="1" w:qFormat="1"/>
-    <w:lsdException w:name="heading 6" w:uiPriority="9" w:semiHidden="1" w:unhideWhenUsed="1" w:qFormat="1"/>
-    <w:lsdException w:name="heading 7" w:uiPriority="9" w:semiHidden="1" w:unhideWhenUsed="1" w:qFormat="1"/>
-    <w:lsdException w:name="heading 8" w:uiPriority="9" w:semiHidden="1" w:unhideWhenUsed="1" w:qFormat="1"/>
-    <w:lsdException w:name="heading 9" w:uiPriority="9" w:semiHidden="1" w:unhideWhenUsed="1" w:qFormat="1"/>
+    <w:lsdException w:name="heading 2" w:semiHidden="1" w:uiPriority="9" w:unhideWhenUsed="1" w:qFormat="1"/>
+    <w:lsdException w:name="heading 3" w:semiHidden="1" w:uiPriority="9" w:unhideWhenUsed="1" w:qFormat="1"/>
+    <w:lsdException w:name="heading 4" w:semiHidden="1" w:uiPriority="9" w:unhideWhenUsed="1" w:qFormat="1"/>
+    <w:lsdException w:name="heading 5" w:semiHidden="1" w:uiPriority="9" w:unhideWhenUsed="1" w:qFormat="1"/>
+    <w:lsdException w:name="heading 6" w:semiHidden="1" w:uiPriority="9" w:unhideWhenUsed="1" w:qFormat="1"/>
+    <w:lsdException w:name="heading 7" w:semiHidden="1" w:uiPriority="9" w:unhideWhenUsed="1" w:qFormat="1"/>
+    <w:lsdException w:name="heading 8" w:semiHidden="1" w:uiPriority="9" w:unhideWhenUsed="1" w:qFormat="1"/>
+    <w:lsdException w:name="heading 9" w:semiHidden="1" w:uiPriority="9" w:unhideWhenUsed="1" w:qFormat="1"/>
     <w:lsdException w:name="index 1" w:semiHidden="1" w:unhideWhenUsed="1"/>
     <w:lsdException w:name="index 2" w:semiHidden="1" w:unhideWhenUsed="1"/>
     <w:lsdException w:name="index 3" w:semiHidden="1" w:unhideWhenUsed="1"/>
@@ -2304,22 +1807,22 @@
     <w:lsdException w:name="index 7" w:semiHidden="1" w:unhideWhenUsed="1"/>
     <w:lsdException w:name="index 8" w:semiHidden="1" w:unhideWhenUsed="1"/>
     <w:lsdException w:name="index 9" w:semiHidden="1" w:unhideWhenUsed="1"/>
-    <w:lsdException w:name="toc 1" w:uiPriority="39" w:semiHidden="1" w:unhideWhenUsed="1"/>
-    <w:lsdException w:name="toc 2" w:uiPriority="39" w:semiHidden="1" w:unhideWhenUsed="1"/>
-    <w:lsdException w:name="toc 3" w:uiPriority="39" w:semiHidden="1" w:unhideWhenUsed="1"/>
-    <w:lsdException w:name="toc 4" w:uiPriority="39" w:semiHidden="1" w:unhideWhenUsed="1"/>
-    <w:lsdException w:name="toc 5" w:uiPriority="39" w:semiHidden="1" w:unhideWhenUsed="1"/>
-    <w:lsdException w:name="toc 6" w:uiPriority="39" w:semiHidden="1" w:unhideWhenUsed="1"/>
-    <w:lsdException w:name="toc 7" w:uiPriority="39" w:semiHidden="1" w:unhideWhenUsed="1"/>
-    <w:lsdException w:name="toc 8" w:uiPriority="39" w:semiHidden="1" w:unhideWhenUsed="1"/>
-    <w:lsdException w:name="toc 9" w:uiPriority="39" w:semiHidden="1" w:unhideWhenUsed="1"/>
+    <w:lsdException w:name="toc 1" w:semiHidden="1" w:uiPriority="39" w:unhideWhenUsed="1"/>
+    <w:lsdException w:name="toc 2" w:semiHidden="1" w:uiPriority="39" w:unhideWhenUsed="1"/>
+    <w:lsdException w:name="toc 3" w:semiHidden="1" w:uiPriority="39" w:unhideWhenUsed="1"/>
+    <w:lsdException w:name="toc 4" w:semiHidden="1" w:uiPriority="39" w:unhideWhenUsed="1"/>
+    <w:lsdException w:name="toc 5" w:semiHidden="1" w:uiPriority="39" w:unhideWhenUsed="1"/>
+    <w:lsdException w:name="toc 6" w:semiHidden="1" w:uiPriority="39" w:unhideWhenUsed="1"/>
+    <w:lsdException w:name="toc 7" w:semiHidden="1" w:uiPriority="39" w:unhideWhenUsed="1"/>
+    <w:lsdException w:name="toc 8" w:semiHidden="1" w:uiPriority="39" w:unhideWhenUsed="1"/>
+    <w:lsdException w:name="toc 9" w:semiHidden="1" w:uiPriority="39" w:unhideWhenUsed="1"/>
     <w:lsdException w:name="Normal Indent" w:semiHidden="1" w:unhideWhenUsed="1"/>
     <w:lsdException w:name="footnote text" w:semiHidden="1" w:unhideWhenUsed="1"/>
     <w:lsdException w:name="annotation text" w:semiHidden="1" w:unhideWhenUsed="1"/>
     <w:lsdException w:name="header" w:semiHidden="1" w:unhideWhenUsed="1"/>
     <w:lsdException w:name="footer" w:semiHidden="1" w:unhideWhenUsed="1"/>
     <w:lsdException w:name="index heading" w:semiHidden="1" w:unhideWhenUsed="1"/>
-    <w:lsdException w:name="caption" w:uiPriority="35" w:semiHidden="1" w:unhideWhenUsed="1" w:qFormat="1"/>
+    <w:lsdException w:name="caption" w:semiHidden="1" w:uiPriority="35" w:unhideWhenUsed="1" w:qFormat="1"/>
     <w:lsdException w:name="table of figures" w:semiHidden="1" w:unhideWhenUsed="1"/>
     <w:lsdException w:name="envelope address" w:semiHidden="1" w:unhideWhenUsed="1"/>
     <w:lsdException w:name="envelope return" w:semiHidden="1" w:unhideWhenUsed="1"/>
@@ -2350,7 +1853,7 @@
     <w:lsdException w:name="Title" w:uiPriority="10" w:qFormat="1"/>
     <w:lsdException w:name="Closing" w:semiHidden="1" w:unhideWhenUsed="1"/>
     <w:lsdException w:name="Signature" w:semiHidden="1" w:unhideWhenUsed="1"/>
-    <w:lsdException w:name="Default Paragraph Font" w:uiPriority="1" w:semiHidden="1" w:unhideWhenUsed="1"/>
+    <w:lsdException w:name="Default Paragraph Font" w:semiHidden="1" w:uiPriority="1" w:unhideWhenUsed="1"/>
     <w:lsdException w:name="Body Text" w:semiHidden="1" w:unhideWhenUsed="1"/>
     <w:lsdException w:name="Body Text Indent" w:semiHidden="1" w:unhideWhenUsed="1"/>
     <w:lsdException w:name="List Continue" w:semiHidden="1" w:unhideWhenUsed="1"/>
@@ -2550,8 +2053,8 @@
     <w:lsdException w:name="Subtle Reference" w:uiPriority="31" w:qFormat="1"/>
     <w:lsdException w:name="Intense Reference" w:uiPriority="32" w:qFormat="1"/>
     <w:lsdException w:name="Book Title" w:uiPriority="33" w:qFormat="1"/>
-    <w:lsdException w:name="Bibliography" w:uiPriority="37" w:semiHidden="1" w:unhideWhenUsed="1"/>
-    <w:lsdException w:name="TOC Heading" w:uiPriority="39" w:semiHidden="1" w:unhideWhenUsed="1" w:qFormat="1"/>
+    <w:lsdException w:name="Bibliography" w:semiHidden="1" w:uiPriority="37" w:unhideWhenUsed="1"/>
+    <w:lsdException w:name="TOC Heading" w:semiHidden="1" w:uiPriority="39" w:unhideWhenUsed="1" w:qFormat="1"/>
     <w:lsdException w:name="Plain Table 1" w:uiPriority="41"/>
     <w:lsdException w:name="Plain Table 2" w:uiPriority="42"/>
     <w:lsdException w:name="Plain Table 3" w:uiPriority="43"/>
@@ -2662,7 +2165,7 @@
     <w:lsdException w:name="Unresolved Mention" w:semiHidden="1" w:unhideWhenUsed="1"/>
     <w:lsdException w:name="Smart Link" w:semiHidden="1" w:unhideWhenUsed="1"/>
   </w:latentStyles>
-  <w:style w:type="paragraph" w:styleId="Normal" w:default="1">
+  <w:style w:type="paragraph" w:default="1" w:styleId="Normal">
     <w:name w:val="Normal"/>
     <w:qFormat/>
   </w:style>
@@ -2680,7 +2183,7 @@
       <w:outlineLvl w:val="0"/>
     </w:pPr>
     <w:rPr>
-      <w:rFonts w:asciiTheme="majorHAnsi" w:hAnsiTheme="majorHAnsi" w:eastAsiaTheme="majorEastAsia" w:cstheme="majorBidi"/>
+      <w:rFonts w:asciiTheme="majorHAnsi" w:eastAsiaTheme="majorEastAsia" w:hAnsiTheme="majorHAnsi" w:cstheme="majorBidi"/>
       <w:color w:val="0F4761" w:themeColor="accent1" w:themeShade="BF"/>
       <w:sz w:val="40"/>
       <w:szCs w:val="40"/>
@@ -2701,7 +2204,7 @@
       <w:outlineLvl w:val="1"/>
     </w:pPr>
     <w:rPr>
-      <w:rFonts w:asciiTheme="majorHAnsi" w:hAnsiTheme="majorHAnsi" w:eastAsiaTheme="majorEastAsia" w:cstheme="majorBidi"/>
+      <w:rFonts w:asciiTheme="majorHAnsi" w:eastAsiaTheme="majorEastAsia" w:hAnsiTheme="majorHAnsi" w:cstheme="majorBidi"/>
       <w:color w:val="0F4761" w:themeColor="accent1" w:themeShade="BF"/>
       <w:sz w:val="32"/>
       <w:szCs w:val="32"/>
@@ -2848,13 +2351,13 @@
       <w:color w:val="272727" w:themeColor="text1" w:themeTint="D8"/>
     </w:rPr>
   </w:style>
-  <w:style w:type="character" w:styleId="DefaultParagraphFont" w:default="1">
+  <w:style w:type="character" w:default="1" w:styleId="DefaultParagraphFont">
     <w:name w:val="Default Paragraph Font"/>
     <w:uiPriority w:val="1"/>
     <w:semiHidden/>
     <w:unhideWhenUsed/>
   </w:style>
-  <w:style w:type="table" w:styleId="TableNormal" w:default="1">
+  <w:style w:type="table" w:default="1" w:styleId="TableNormal">
     <w:name w:val="Normal Table"/>
     <w:uiPriority w:val="99"/>
     <w:semiHidden/>
@@ -2869,37 +2372,37 @@
       </w:tblCellMar>
     </w:tblPr>
   </w:style>
-  <w:style w:type="numbering" w:styleId="NoList" w:default="1">
+  <w:style w:type="numbering" w:default="1" w:styleId="NoList">
     <w:name w:val="No List"/>
     <w:uiPriority w:val="99"/>
     <w:semiHidden/>
     <w:unhideWhenUsed/>
   </w:style>
-  <w:style w:type="character" w:styleId="Heading1Char" w:customStyle="1">
+  <w:style w:type="character" w:customStyle="1" w:styleId="Heading1Char">
     <w:name w:val="Heading 1 Char"/>
     <w:basedOn w:val="DefaultParagraphFont"/>
     <w:link w:val="Heading1"/>
     <w:uiPriority w:val="9"/>
     <w:rPr>
-      <w:rFonts w:asciiTheme="majorHAnsi" w:hAnsiTheme="majorHAnsi" w:eastAsiaTheme="majorEastAsia" w:cstheme="majorBidi"/>
+      <w:rFonts w:asciiTheme="majorHAnsi" w:eastAsiaTheme="majorEastAsia" w:hAnsiTheme="majorHAnsi" w:cstheme="majorBidi"/>
       <w:color w:val="0F4761" w:themeColor="accent1" w:themeShade="BF"/>
       <w:sz w:val="40"/>
       <w:szCs w:val="40"/>
     </w:rPr>
   </w:style>
-  <w:style w:type="character" w:styleId="Heading2Char" w:customStyle="1">
+  <w:style w:type="character" w:customStyle="1" w:styleId="Heading2Char">
     <w:name w:val="Heading 2 Char"/>
     <w:basedOn w:val="DefaultParagraphFont"/>
     <w:link w:val="Heading2"/>
     <w:uiPriority w:val="9"/>
     <w:rPr>
-      <w:rFonts w:asciiTheme="majorHAnsi" w:hAnsiTheme="majorHAnsi" w:eastAsiaTheme="majorEastAsia" w:cstheme="majorBidi"/>
+      <w:rFonts w:asciiTheme="majorHAnsi" w:eastAsiaTheme="majorEastAsia" w:hAnsiTheme="majorHAnsi" w:cstheme="majorBidi"/>
       <w:color w:val="0F4761" w:themeColor="accent1" w:themeShade="BF"/>
       <w:sz w:val="32"/>
       <w:szCs w:val="32"/>
     </w:rPr>
   </w:style>
-  <w:style w:type="character" w:styleId="Heading3Char" w:customStyle="1">
+  <w:style w:type="character" w:customStyle="1" w:styleId="Heading3Char">
     <w:name w:val="Heading 3 Char"/>
     <w:basedOn w:val="DefaultParagraphFont"/>
     <w:link w:val="Heading3"/>
@@ -2911,7 +2414,7 @@
       <w:szCs w:val="28"/>
     </w:rPr>
   </w:style>
-  <w:style w:type="character" w:styleId="Heading4Char" w:customStyle="1">
+  <w:style w:type="character" w:customStyle="1" w:styleId="Heading4Char">
     <w:name w:val="Heading 4 Char"/>
     <w:basedOn w:val="DefaultParagraphFont"/>
     <w:link w:val="Heading4"/>
@@ -2923,7 +2426,7 @@
       <w:color w:val="0F4761" w:themeColor="accent1" w:themeShade="BF"/>
     </w:rPr>
   </w:style>
-  <w:style w:type="character" w:styleId="Heading5Char" w:customStyle="1">
+  <w:style w:type="character" w:customStyle="1" w:styleId="Heading5Char">
     <w:name w:val="Heading 5 Char"/>
     <w:basedOn w:val="DefaultParagraphFont"/>
     <w:link w:val="Heading5"/>
@@ -2933,7 +2436,7 @@
       <w:color w:val="0F4761" w:themeColor="accent1" w:themeShade="BF"/>
     </w:rPr>
   </w:style>
-  <w:style w:type="character" w:styleId="Heading6Char" w:customStyle="1">
+  <w:style w:type="character" w:customStyle="1" w:styleId="Heading6Char">
     <w:name w:val="Heading 6 Char"/>
     <w:basedOn w:val="DefaultParagraphFont"/>
     <w:link w:val="Heading6"/>
@@ -2945,7 +2448,7 @@
       <w:color w:val="595959" w:themeColor="text1" w:themeTint="A6"/>
     </w:rPr>
   </w:style>
-  <w:style w:type="character" w:styleId="Heading7Char" w:customStyle="1">
+  <w:style w:type="character" w:customStyle="1" w:styleId="Heading7Char">
     <w:name w:val="Heading 7 Char"/>
     <w:basedOn w:val="DefaultParagraphFont"/>
     <w:link w:val="Heading7"/>
@@ -2955,7 +2458,7 @@
       <w:color w:val="595959" w:themeColor="text1" w:themeTint="A6"/>
     </w:rPr>
   </w:style>
-  <w:style w:type="character" w:styleId="Heading8Char" w:customStyle="1">
+  <w:style w:type="character" w:customStyle="1" w:styleId="Heading8Char">
     <w:name w:val="Heading 8 Char"/>
     <w:basedOn w:val="DefaultParagraphFont"/>
     <w:link w:val="Heading8"/>
@@ -2967,7 +2470,7 @@
       <w:color w:val="272727" w:themeColor="text1" w:themeTint="D8"/>
     </w:rPr>
   </w:style>
-  <w:style w:type="character" w:styleId="Heading9Char" w:customStyle="1">
+  <w:style w:type="character" w:customStyle="1" w:styleId="Heading9Char">
     <w:name w:val="Heading 9 Char"/>
     <w:basedOn w:val="DefaultParagraphFont"/>
     <w:link w:val="Heading9"/>
@@ -2977,13 +2480,13 @@
       <w:color w:val="272727" w:themeColor="text1" w:themeTint="D8"/>
     </w:rPr>
   </w:style>
-  <w:style w:type="character" w:styleId="TitleChar" w:customStyle="1">
+  <w:style w:type="character" w:customStyle="1" w:styleId="TitleChar">
     <w:name w:val="Title Char"/>
     <w:basedOn w:val="DefaultParagraphFont"/>
     <w:link w:val="Title"/>
     <w:uiPriority w:val="10"/>
     <w:rPr>
-      <w:rFonts w:asciiTheme="majorHAnsi" w:hAnsiTheme="majorHAnsi" w:eastAsiaTheme="majorEastAsia" w:cstheme="majorBidi"/>
+      <w:rFonts w:asciiTheme="majorHAnsi" w:eastAsiaTheme="majorEastAsia" w:hAnsiTheme="majorHAnsi" w:cstheme="majorBidi"/>
       <w:spacing w:val="-10"/>
       <w:kern w:val="28"/>
       <w:sz w:val="56"/>
@@ -3002,14 +2505,14 @@
       <w:contextualSpacing/>
     </w:pPr>
     <w:rPr>
-      <w:rFonts w:asciiTheme="majorHAnsi" w:hAnsiTheme="majorHAnsi" w:eastAsiaTheme="majorEastAsia" w:cstheme="majorBidi"/>
+      <w:rFonts w:asciiTheme="majorHAnsi" w:eastAsiaTheme="majorEastAsia" w:hAnsiTheme="majorHAnsi" w:cstheme="majorBidi"/>
       <w:spacing w:val="-10"/>
       <w:kern w:val="28"/>
       <w:sz w:val="56"/>
       <w:szCs w:val="56"/>
     </w:rPr>
   </w:style>
-  <w:style w:type="character" w:styleId="SubtitleChar" w:customStyle="1">
+  <w:style w:type="character" w:customStyle="1" w:styleId="SubtitleChar">
     <w:name w:val="Subtitle Char"/>
     <w:basedOn w:val="DefaultParagraphFont"/>
     <w:link w:val="Subtitle"/>
@@ -3053,7 +2556,7 @@
       <w:color w:val="0F4761" w:themeColor="accent1" w:themeShade="BF"/>
     </w:rPr>
   </w:style>
-  <w:style w:type="character" w:styleId="QuoteChar" w:customStyle="1">
+  <w:style w:type="character" w:customStyle="1" w:styleId="QuoteChar">
     <w:name w:val="Quote Char"/>
     <w:basedOn w:val="DefaultParagraphFont"/>
     <w:link w:val="Quote"/>
@@ -3081,7 +2584,7 @@
       <w:color w:val="404040" w:themeColor="text1" w:themeTint="BF"/>
     </w:rPr>
   </w:style>
-  <w:style w:type="character" w:styleId="IntenseQuoteChar" w:customStyle="1">
+  <w:style w:type="character" w:customStyle="1" w:styleId="IntenseQuoteChar">
     <w:name w:val="Intense Quote Char"/>
     <w:basedOn w:val="DefaultParagraphFont"/>
     <w:link w:val="IntenseQuote"/>
@@ -3101,8 +2604,8 @@
     <w:qFormat/>
     <w:pPr>
       <w:pBdr>
-        <w:top w:val="single" w:color="0F4761" w:themeColor="accent1" w:themeShade="BF" w:sz="4" w:space="10"/>
-        <w:bottom w:val="single" w:color="0F4761" w:themeColor="accent1" w:themeShade="BF" w:sz="4" w:space="10"/>
+        <w:top w:val="single" w:sz="4" w:space="10" w:color="0F4761" w:themeColor="accent1" w:themeShade="BF"/>
+        <w:bottom w:val="single" w:sz="4" w:space="10" w:color="0F4761" w:themeColor="accent1" w:themeShade="BF"/>
       </w:pBdr>
       <w:spacing w:before="360" w:after="360"/>
       <w:ind w:left="864" w:right="864"/>
@@ -3148,12 +2651,12 @@
     </w:pPr>
     <w:tblPr>
       <w:tblBorders>
-        <w:top w:val="single" w:color="000000" w:themeColor="text1" w:sz="4" w:space="0"/>
-        <w:left w:val="single" w:color="000000" w:themeColor="text1" w:sz="4" w:space="0"/>
-        <w:bottom w:val="single" w:color="000000" w:themeColor="text1" w:sz="4" w:space="0"/>
-        <w:right w:val="single" w:color="000000" w:themeColor="text1" w:sz="4" w:space="0"/>
-        <w:insideH w:val="single" w:color="000000" w:themeColor="text1" w:sz="4" w:space="0"/>
-        <w:insideV w:val="single" w:color="000000" w:themeColor="text1" w:sz="4" w:space="0"/>
+        <w:top w:val="single" w:sz="4" w:space="0" w:color="000000" w:themeColor="text1"/>
+        <w:left w:val="single" w:sz="4" w:space="0" w:color="000000" w:themeColor="text1"/>
+        <w:bottom w:val="single" w:sz="4" w:space="0" w:color="000000" w:themeColor="text1"/>
+        <w:right w:val="single" w:sz="4" w:space="0" w:color="000000" w:themeColor="text1"/>
+        <w:insideH w:val="single" w:sz="4" w:space="0" w:color="000000" w:themeColor="text1"/>
+        <w:insideV w:val="single" w:sz="4" w:space="0" w:color="000000" w:themeColor="text1"/>
       </w:tblBorders>
     </w:tblPr>
   </w:style>

</xml_diff>